<commit_message>
display after branch added
</commit_message>
<xml_diff>
--- a/DevOps_cv .docx
+++ b/DevOps_cv .docx
@@ -1,6 +1,6 @@
 
 <file path=word/document.xml><?xml version="1.0" encoding="utf-8"?>
-<w:document xmlns:ve="http://schemas.openxmlformats.org/markup-compatibility/2006" xmlns:o="urn:schemas-microsoft-com:office:office" xmlns:r="http://schemas.openxmlformats.org/officeDocument/2006/relationships" xmlns:m="http://schemas.openxmlformats.org/officeDocument/2006/math" xmlns:v="urn:schemas-microsoft-com:vml" xmlns:wp="http://schemas.openxmlformats.org/drawingml/2006/wordprocessingDrawing" xmlns:w10="urn:schemas-microsoft-com:office:word" xmlns:w="http://schemas.openxmlformats.org/wordprocessingml/2006/main" xmlns:wne="http://schemas.microsoft.com/office/word/2006/wordml">
+<w:document xmlns:wpc="http://schemas.microsoft.com/office/word/2010/wordprocessingCanvas" xmlns:mc="http://schemas.openxmlformats.org/markup-compatibility/2006" xmlns:o="urn:schemas-microsoft-com:office:office" xmlns:r="http://schemas.openxmlformats.org/officeDocument/2006/relationships" xmlns:m="http://schemas.openxmlformats.org/officeDocument/2006/math" xmlns:v="urn:schemas-microsoft-com:vml" xmlns:wp14="http://schemas.microsoft.com/office/word/2010/wordprocessingDrawing" xmlns:wp="http://schemas.openxmlformats.org/drawingml/2006/wordprocessingDrawing" xmlns:w10="urn:schemas-microsoft-com:office:word" xmlns:w="http://schemas.openxmlformats.org/wordprocessingml/2006/main" xmlns:w14="http://schemas.microsoft.com/office/word/2010/wordml" xmlns:w15="http://schemas.microsoft.com/office/word/2012/wordml" xmlns:wpg="http://schemas.microsoft.com/office/word/2010/wordprocessingGroup" xmlns:wpi="http://schemas.microsoft.com/office/word/2010/wordprocessingInk" xmlns:wne="http://schemas.microsoft.com/office/word/2006/wordml" xmlns:wps="http://schemas.microsoft.com/office/word/2010/wordprocessingShape" mc:Ignorable="w14 w15 wp14">
   <w:body>
     <w:p>
       <w:pPr>
@@ -14,6 +14,7 @@
           <w:lang w:val="en-GB"/>
         </w:rPr>
       </w:pPr>
+      <w:proofErr w:type="spellStart"/>
       <w:r>
         <w:rPr>
           <w:rFonts w:asciiTheme="minorHAnsi" w:hAnsiTheme="minorHAnsi" w:cstheme="minorHAnsi"/>
@@ -24,6 +25,7 @@
         </w:rPr>
         <w:t>xxxxx</w:t>
       </w:r>
+      <w:proofErr w:type="spellEnd"/>
       <w:r>
         <w:rPr>
           <w:rFonts w:asciiTheme="minorHAnsi" w:hAnsiTheme="minorHAnsi" w:cstheme="minorHAnsi"/>
@@ -34,6 +36,7 @@
         </w:rPr>
         <w:t xml:space="preserve"> </w:t>
       </w:r>
+      <w:proofErr w:type="spellStart"/>
       <w:r>
         <w:rPr>
           <w:rFonts w:asciiTheme="minorHAnsi" w:hAnsiTheme="minorHAnsi" w:cstheme="minorHAnsi"/>
@@ -44,6 +47,7 @@
         </w:rPr>
         <w:t>yyyyy</w:t>
       </w:r>
+      <w:proofErr w:type="spellEnd"/>
     </w:p>
     <w:p>
       <w:pPr>
@@ -58,6 +62,7 @@
           <w:szCs w:val="24"/>
         </w:rPr>
       </w:pPr>
+      <w:proofErr w:type="spellStart"/>
       <w:r>
         <w:rPr>
           <w:rFonts w:asciiTheme="minorHAnsi" w:hAnsiTheme="minorHAnsi" w:cstheme="minorHAnsi"/>
@@ -65,8 +70,9 @@
           <w:sz w:val="24"/>
           <w:szCs w:val="24"/>
         </w:rPr>
-        <w:t>Email:</w:t>
-      </w:r>
+        <w:t>Email</w:t>
+      </w:r>
+      <w:proofErr w:type="gramStart"/>
       <w:r>
         <w:rPr>
           <w:rFonts w:asciiTheme="minorHAnsi" w:hAnsiTheme="minorHAnsi" w:cstheme="minorHAnsi"/>
@@ -74,8 +80,19 @@
           <w:sz w:val="24"/>
           <w:szCs w:val="24"/>
         </w:rPr>
+        <w:t>:</w:t>
+      </w:r>
+      <w:r>
+        <w:rPr>
+          <w:rFonts w:asciiTheme="minorHAnsi" w:hAnsiTheme="minorHAnsi" w:cstheme="minorHAnsi"/>
+          <w:b w:val="0"/>
+          <w:sz w:val="24"/>
+          <w:szCs w:val="24"/>
+        </w:rPr>
         <w:t>xxxxxxx</w:t>
       </w:r>
+      <w:proofErr w:type="spellEnd"/>
+      <w:proofErr w:type="gramEnd"/>
     </w:p>
     <w:p>
       <w:pPr>
@@ -104,6 +121,7 @@
         </w:rPr>
         <w:t xml:space="preserve">: +91 </w:t>
       </w:r>
+      <w:proofErr w:type="spellStart"/>
       <w:r>
         <w:rPr>
           <w:rFonts w:asciiTheme="minorHAnsi" w:hAnsiTheme="minorHAnsi" w:cstheme="minorHAnsi"/>
@@ -112,6 +130,7 @@
         </w:rPr>
         <w:t>xxxxx</w:t>
       </w:r>
+      <w:proofErr w:type="spellEnd"/>
     </w:p>
     <w:p>
       <w:pPr>
@@ -165,8 +184,21 @@
           <w:szCs w:val="24"/>
           <w:u w:val="single"/>
         </w:rPr>
-        <w:t>Professional Experience :</w:t>
-      </w:r>
+        <w:t xml:space="preserve">Professional </w:t>
+      </w:r>
+      <w:proofErr w:type="gramStart"/>
+      <w:r>
+        <w:rPr>
+          <w:rFonts w:cstheme="minorHAnsi"/>
+          <w:b/>
+          <w:color w:val="17365D"/>
+          <w:sz w:val="24"/>
+          <w:szCs w:val="24"/>
+          <w:u w:val="single"/>
+        </w:rPr>
+        <w:t>Experience :</w:t>
+      </w:r>
+      <w:proofErr w:type="gramEnd"/>
     </w:p>
     <w:p>
       <w:pPr>
@@ -185,6 +217,7 @@
           <w:u w:val="single"/>
         </w:rPr>
       </w:pPr>
+      <w:proofErr w:type="spellStart"/>
       <w:r>
         <w:rPr>
           <w:rFonts w:ascii="Times New Roman" w:eastAsia="Times New Roman" w:hAnsi="Times New Roman" w:cs="Times New Roman"/>
@@ -193,6 +226,7 @@
         </w:rPr>
         <w:t>Workingas</w:t>
       </w:r>
+      <w:proofErr w:type="spellEnd"/>
       <w:r>
         <w:rPr>
           <w:rFonts w:ascii="Times New Roman" w:hAnsi="Times New Roman"/>
@@ -243,6 +277,7 @@
         </w:rPr>
         <w:t xml:space="preserve">, </w:t>
       </w:r>
+      <w:proofErr w:type="spellStart"/>
       <w:r>
         <w:rPr>
           <w:rFonts w:ascii="Times New Roman" w:hAnsi="Times New Roman"/>
@@ -257,7 +292,16 @@
           <w:sz w:val="24"/>
           <w:szCs w:val="24"/>
         </w:rPr>
-        <w:t xml:space="preserve">from </w:t>
+        <w:t>from</w:t>
+      </w:r>
+      <w:proofErr w:type="spellEnd"/>
+      <w:r>
+        <w:rPr>
+          <w:rFonts w:ascii="Times New Roman" w:eastAsia="Times New Roman" w:hAnsi="Times New Roman" w:cs="Times New Roman"/>
+          <w:sz w:val="24"/>
+          <w:szCs w:val="24"/>
+        </w:rPr>
+        <w:t xml:space="preserve"> </w:t>
       </w:r>
       <w:r>
         <w:rPr>
@@ -735,13 +779,23 @@
         </w:rPr>
         <w:t xml:space="preserve"> </w:t>
       </w:r>
-      <w:r>
-        <w:rPr>
-          <w:rFonts w:cstheme="minorHAnsi"/>
-          <w:sz w:val="24"/>
-          <w:szCs w:val="24"/>
-        </w:rPr>
-        <w:t>Devops E</w:t>
+      <w:proofErr w:type="spellStart"/>
+      <w:r>
+        <w:rPr>
+          <w:rFonts w:cstheme="minorHAnsi"/>
+          <w:sz w:val="24"/>
+          <w:szCs w:val="24"/>
+        </w:rPr>
+        <w:t>Devops</w:t>
+      </w:r>
+      <w:proofErr w:type="spellEnd"/>
+      <w:r>
+        <w:rPr>
+          <w:rFonts w:cstheme="minorHAnsi"/>
+          <w:sz w:val="24"/>
+          <w:szCs w:val="24"/>
+        </w:rPr>
+        <w:t xml:space="preserve"> E</w:t>
       </w:r>
       <w:r>
         <w:rPr>
@@ -1010,7 +1064,6 @@
           <w:szCs w:val="24"/>
         </w:rPr>
       </w:pPr>
-      <w:bookmarkStart w:id="0" w:name="_GoBack"/>
       <w:r>
         <w:rPr>
           <w:rFonts w:cstheme="minorHAnsi"/>
@@ -1025,24 +1078,33 @@
           <w:sz w:val="24"/>
           <w:szCs w:val="24"/>
         </w:rPr>
-        <w:t xml:space="preserve">orking understanding </w:t>
-      </w:r>
-      <w:bookmarkEnd w:id="0"/>
-      <w:r>
-        <w:rPr>
-          <w:rFonts w:cstheme="minorHAnsi"/>
-          <w:sz w:val="24"/>
-          <w:szCs w:val="24"/>
-        </w:rPr>
-        <w:t>o</w:t>
-      </w:r>
-      <w:r>
-        <w:rPr>
-          <w:rFonts w:cstheme="minorHAnsi"/>
-          <w:sz w:val="24"/>
-          <w:szCs w:val="24"/>
-        </w:rPr>
-        <w:t>f code and script (Ansible/</w:t>
+        <w:t>orking understanding o</w:t>
+      </w:r>
+      <w:r>
+        <w:rPr>
+          <w:rFonts w:cstheme="minorHAnsi"/>
+          <w:sz w:val="24"/>
+          <w:szCs w:val="24"/>
+        </w:rPr>
+        <w:t>f code and script (</w:t>
+      </w:r>
+      <w:proofErr w:type="spellStart"/>
+      <w:r>
+        <w:rPr>
+          <w:rFonts w:cstheme="minorHAnsi"/>
+          <w:sz w:val="24"/>
+          <w:szCs w:val="24"/>
+        </w:rPr>
+        <w:t>Ansible</w:t>
+      </w:r>
+      <w:proofErr w:type="spellEnd"/>
+      <w:r>
+        <w:rPr>
+          <w:rFonts w:cstheme="minorHAnsi"/>
+          <w:sz w:val="24"/>
+          <w:szCs w:val="24"/>
+        </w:rPr>
+        <w:t>/</w:t>
       </w:r>
       <w:r>
         <w:rPr>
@@ -1246,8 +1308,18 @@
           <w:sz w:val="24"/>
           <w:szCs w:val="24"/>
         </w:rPr>
-        <w:t>using automation and Manually</w:t>
-      </w:r>
+        <w:t xml:space="preserve">using automation and </w:t>
+      </w:r>
+      <w:proofErr w:type="gramStart"/>
+      <w:r>
+        <w:rPr>
+          <w:rFonts w:cstheme="minorHAnsi"/>
+          <w:sz w:val="24"/>
+          <w:szCs w:val="24"/>
+        </w:rPr>
+        <w:t>Manually</w:t>
+      </w:r>
+      <w:proofErr w:type="gramEnd"/>
       <w:r>
         <w:rPr>
           <w:rFonts w:cstheme="minorHAnsi"/>
@@ -1301,7 +1373,16 @@
           <w:sz w:val="24"/>
           <w:szCs w:val="24"/>
         </w:rPr>
-        <w:t xml:space="preserve"> version Control Systems like SVN,</w:t>
+        <w:t xml:space="preserve"> version Control Systems like SVN</w:t>
+      </w:r>
+      <w:proofErr w:type="gramStart"/>
+      <w:r>
+        <w:rPr>
+          <w:rFonts w:cstheme="minorHAnsi"/>
+          <w:sz w:val="24"/>
+          <w:szCs w:val="24"/>
+        </w:rPr>
+        <w:t>,</w:t>
       </w:r>
       <w:r>
         <w:rPr>
@@ -1311,6 +1392,7 @@
         </w:rPr>
         <w:t>GIT</w:t>
       </w:r>
+      <w:proofErr w:type="gramEnd"/>
       <w:r>
         <w:rPr>
           <w:rFonts w:cstheme="minorHAnsi"/>
@@ -1387,8 +1469,18 @@
           <w:sz w:val="24"/>
           <w:szCs w:val="24"/>
         </w:rPr>
-        <w:t>Methodologies like SDLC, Agile and DevOps</w:t>
-      </w:r>
+        <w:t xml:space="preserve">Methodologies like SDLC, Agile and </w:t>
+      </w:r>
+      <w:proofErr w:type="spellStart"/>
+      <w:r>
+        <w:rPr>
+          <w:rFonts w:cstheme="minorHAnsi"/>
+          <w:sz w:val="24"/>
+          <w:szCs w:val="24"/>
+        </w:rPr>
+        <w:t>DevOps</w:t>
+      </w:r>
+      <w:proofErr w:type="spellEnd"/>
       <w:r>
         <w:rPr>
           <w:rFonts w:cstheme="minorHAnsi"/>
@@ -1518,6 +1610,7 @@
           <w:szCs w:val="24"/>
         </w:rPr>
       </w:pPr>
+      <w:proofErr w:type="spellStart"/>
       <w:r>
         <w:rPr>
           <w:rFonts w:cstheme="minorHAnsi"/>
@@ -1529,6 +1622,7 @@
         </w:rPr>
         <w:t>AcademicCredentials</w:t>
       </w:r>
+      <w:proofErr w:type="spellEnd"/>
       <w:r>
         <w:rPr>
           <w:rFonts w:cstheme="minorHAnsi"/>
@@ -1555,6 +1649,7 @@
           <w:bCs/>
         </w:rPr>
       </w:pPr>
+      <w:proofErr w:type="spellStart"/>
       <w:r>
         <w:rPr>
           <w:rFonts w:asciiTheme="minorHAnsi" w:hAnsiTheme="minorHAnsi" w:cstheme="minorHAnsi"/>
@@ -1569,6 +1664,7 @@
         </w:rPr>
         <w:t>.Tech</w:t>
       </w:r>
+      <w:proofErr w:type="spellEnd"/>
       <w:r>
         <w:rPr>
           <w:rFonts w:asciiTheme="minorHAnsi" w:hAnsiTheme="minorHAnsi" w:cstheme="minorHAnsi"/>
@@ -1638,7 +1734,7 @@
         <w:tblpPr w:leftFromText="180" w:rightFromText="180" w:vertAnchor="text" w:horzAnchor="margin" w:tblpXSpec="center" w:tblpY="-14"/>
         <w:tblW w:w="0" w:type="auto"/>
         <w:tblLayout w:type="fixed"/>
-        <w:tblLook w:val="0000"/>
+        <w:tblLook w:val="0000" w:firstRow="0" w:lastRow="0" w:firstColumn="0" w:lastColumn="0" w:noHBand="0" w:noVBand="0"/>
       </w:tblPr>
       <w:tblGrid>
         <w:gridCol w:w="3438"/>
@@ -1716,8 +1812,18 @@
                 <w:sz w:val="24"/>
                 <w:szCs w:val="24"/>
               </w:rPr>
-              <w:t xml:space="preserve"> , ubuntu</w:t>
+              <w:t xml:space="preserve"> , </w:t>
             </w:r>
+            <w:proofErr w:type="spellStart"/>
+            <w:r>
+              <w:rPr>
+                <w:rFonts w:asciiTheme="minorHAnsi" w:hAnsiTheme="minorHAnsi" w:cstheme="minorHAnsi"/>
+                <w:sz w:val="24"/>
+                <w:szCs w:val="24"/>
+              </w:rPr>
+              <w:t>ubuntu</w:t>
+            </w:r>
+            <w:proofErr w:type="spellEnd"/>
           </w:p>
         </w:tc>
       </w:tr>
@@ -2031,14 +2137,34 @@
                 <w:szCs w:val="24"/>
               </w:rPr>
             </w:pPr>
+            <w:proofErr w:type="spellStart"/>
             <w:r>
               <w:rPr>
                 <w:rFonts w:asciiTheme="minorHAnsi" w:hAnsiTheme="minorHAnsi" w:cstheme="minorHAnsi"/>
                 <w:sz w:val="24"/>
                 <w:szCs w:val="24"/>
               </w:rPr>
-              <w:t>SVN,Git, GitHub</w:t>
+              <w:t>SVN,Git</w:t>
             </w:r>
+            <w:proofErr w:type="spellEnd"/>
+            <w:r>
+              <w:rPr>
+                <w:rFonts w:asciiTheme="minorHAnsi" w:hAnsiTheme="minorHAnsi" w:cstheme="minorHAnsi"/>
+                <w:sz w:val="24"/>
+                <w:szCs w:val="24"/>
+              </w:rPr>
+              <w:t xml:space="preserve">, </w:t>
+            </w:r>
+            <w:proofErr w:type="spellStart"/>
+            <w:r>
+              <w:rPr>
+                <w:rFonts w:asciiTheme="minorHAnsi" w:hAnsiTheme="minorHAnsi" w:cstheme="minorHAnsi"/>
+                <w:sz w:val="24"/>
+                <w:szCs w:val="24"/>
+              </w:rPr>
+              <w:t>GitHub</w:t>
+            </w:r>
+            <w:proofErr w:type="spellEnd"/>
           </w:p>
         </w:tc>
       </w:tr>
@@ -2196,6 +2322,7 @@
                 <w:szCs w:val="24"/>
               </w:rPr>
             </w:pPr>
+            <w:proofErr w:type="spellStart"/>
             <w:r>
               <w:rPr>
                 <w:rFonts w:eastAsia="Calibri" w:cstheme="minorHAnsi"/>
@@ -2203,7 +2330,17 @@
                 <w:szCs w:val="24"/>
                 <w:lang w:bidi="hi-IN"/>
               </w:rPr>
-              <w:t>Ansible, Puppet</w:t>
+              <w:t>Ansible</w:t>
+            </w:r>
+            <w:proofErr w:type="spellEnd"/>
+            <w:r>
+              <w:rPr>
+                <w:rFonts w:eastAsia="Calibri" w:cstheme="minorHAnsi"/>
+                <w:sz w:val="24"/>
+                <w:szCs w:val="24"/>
+                <w:lang w:bidi="hi-IN"/>
+              </w:rPr>
+              <w:t>, Puppet</w:t>
             </w:r>
           </w:p>
         </w:tc>
@@ -2346,6 +2483,7 @@
                 <w:szCs w:val="24"/>
               </w:rPr>
             </w:pPr>
+            <w:proofErr w:type="spellStart"/>
             <w:r>
               <w:rPr>
                 <w:rFonts w:cstheme="minorHAnsi"/>
@@ -2354,6 +2492,7 @@
               </w:rPr>
               <w:t>Jira</w:t>
             </w:r>
+            <w:proofErr w:type="spellEnd"/>
             <w:r>
               <w:rPr>
                 <w:rFonts w:cstheme="minorHAnsi"/>
@@ -2568,6 +2707,7 @@
         </w:rPr>
         <w:tab/>
       </w:r>
+      <w:proofErr w:type="gramStart"/>
       <w:r>
         <w:rPr>
           <w:rFonts w:asciiTheme="minorHAnsi" w:hAnsiTheme="minorHAnsi" w:cstheme="minorHAnsi"/>
@@ -2584,7 +2724,17 @@
           <w:sz w:val="24"/>
           <w:szCs w:val="24"/>
         </w:rPr>
-        <w:t>Financial Services</w:t>
+        <w:t>Financial</w:t>
+      </w:r>
+      <w:proofErr w:type="gramEnd"/>
+      <w:r>
+        <w:rPr>
+          <w:rFonts w:asciiTheme="minorHAnsi" w:hAnsiTheme="minorHAnsi" w:cstheme="minorHAnsi"/>
+          <w:b/>
+          <w:sz w:val="24"/>
+          <w:szCs w:val="24"/>
+        </w:rPr>
+        <w:t xml:space="preserve"> Services</w:t>
       </w:r>
     </w:p>
     <w:p>
@@ -2708,7 +2858,41 @@
           <w:szCs w:val="24"/>
           <w:lang w:bidi="hi-IN"/>
         </w:rPr>
-        <w:t>Continuous Delivery(Devops) Engineer</w:t>
+        <w:t xml:space="preserve">Continuous </w:t>
+      </w:r>
+      <w:proofErr w:type="gramStart"/>
+      <w:r>
+        <w:rPr>
+          <w:rFonts w:asciiTheme="minorHAnsi" w:eastAsia="Calibri" w:hAnsiTheme="minorHAnsi" w:cstheme="minorHAnsi"/>
+          <w:b/>
+          <w:sz w:val="24"/>
+          <w:szCs w:val="24"/>
+          <w:lang w:bidi="hi-IN"/>
+        </w:rPr>
+        <w:t>Delivery(</w:t>
+      </w:r>
+      <w:proofErr w:type="spellStart"/>
+      <w:proofErr w:type="gramEnd"/>
+      <w:r>
+        <w:rPr>
+          <w:rFonts w:asciiTheme="minorHAnsi" w:eastAsia="Calibri" w:hAnsiTheme="minorHAnsi" w:cstheme="minorHAnsi"/>
+          <w:b/>
+          <w:sz w:val="24"/>
+          <w:szCs w:val="24"/>
+          <w:lang w:bidi="hi-IN"/>
+        </w:rPr>
+        <w:t>Devops</w:t>
+      </w:r>
+      <w:proofErr w:type="spellEnd"/>
+      <w:r>
+        <w:rPr>
+          <w:rFonts w:asciiTheme="minorHAnsi" w:eastAsia="Calibri" w:hAnsiTheme="minorHAnsi" w:cstheme="minorHAnsi"/>
+          <w:b/>
+          <w:sz w:val="24"/>
+          <w:szCs w:val="24"/>
+          <w:lang w:bidi="hi-IN"/>
+        </w:rPr>
+        <w:t>) Engineer</w:t>
       </w:r>
     </w:p>
     <w:p>
@@ -2752,6 +2936,7 @@
         <w:tab/>
         <w:t xml:space="preserve">:  </w:t>
       </w:r>
+      <w:proofErr w:type="spellStart"/>
       <w:r>
         <w:rPr>
           <w:rFonts w:asciiTheme="minorHAnsi" w:hAnsiTheme="minorHAnsi" w:cstheme="minorHAnsi"/>
@@ -2761,6 +2946,7 @@
         </w:rPr>
         <w:t>Windows</w:t>
       </w:r>
+      <w:proofErr w:type="gramStart"/>
       <w:r>
         <w:rPr>
           <w:rFonts w:asciiTheme="minorHAnsi" w:hAnsiTheme="minorHAnsi" w:cstheme="minorHAnsi"/>
@@ -2777,7 +2963,28 @@
           <w:sz w:val="24"/>
           <w:szCs w:val="24"/>
         </w:rPr>
-        <w:t>Apache Maven</w:t>
+        <w:t>Apache</w:t>
+      </w:r>
+      <w:proofErr w:type="spellEnd"/>
+      <w:proofErr w:type="gramEnd"/>
+      <w:r>
+        <w:rPr>
+          <w:rFonts w:cstheme="minorHAnsi"/>
+          <w:b/>
+          <w:sz w:val="24"/>
+          <w:szCs w:val="24"/>
+        </w:rPr>
+        <w:t xml:space="preserve"> </w:t>
+      </w:r>
+      <w:proofErr w:type="spellStart"/>
+      <w:r>
+        <w:rPr>
+          <w:rFonts w:cstheme="minorHAnsi"/>
+          <w:b/>
+          <w:sz w:val="24"/>
+          <w:szCs w:val="24"/>
+        </w:rPr>
+        <w:t>Maven</w:t>
       </w:r>
       <w:r>
         <w:rPr>
@@ -2798,6 +3005,7 @@
         </w:rPr>
         <w:t>GIT</w:t>
       </w:r>
+      <w:proofErr w:type="spellEnd"/>
       <w:r>
         <w:rPr>
           <w:rFonts w:cstheme="minorHAnsi"/>
@@ -2843,7 +3051,17 @@
           <w:sz w:val="24"/>
           <w:szCs w:val="24"/>
         </w:rPr>
-        <w:t>pache T</w:t>
+        <w:t xml:space="preserve">pache </w:t>
+      </w:r>
+      <w:proofErr w:type="spellStart"/>
+      <w:r>
+        <w:rPr>
+          <w:rFonts w:asciiTheme="minorHAnsi" w:hAnsiTheme="minorHAnsi" w:cstheme="minorHAnsi"/>
+          <w:b/>
+          <w:sz w:val="24"/>
+          <w:szCs w:val="24"/>
+        </w:rPr>
+        <w:t>T</w:t>
       </w:r>
       <w:r>
         <w:rPr>
@@ -2872,6 +3090,7 @@
         </w:rPr>
         <w:t>Python</w:t>
       </w:r>
+      <w:proofErr w:type="spellEnd"/>
       <w:r>
         <w:rPr>
           <w:rFonts w:asciiTheme="minorHAnsi" w:hAnsiTheme="minorHAnsi" w:cstheme="minorHAnsi"/>
@@ -3116,7 +3335,25 @@
           <w:sz w:val="24"/>
           <w:szCs w:val="24"/>
         </w:rPr>
-        <w:t>Maintain Dev, QA, UAT &amp; Production environments i.e. make sure they are always up &amp; running</w:t>
+        <w:t xml:space="preserve">Maintain </w:t>
+      </w:r>
+      <w:proofErr w:type="spellStart"/>
+      <w:r>
+        <w:rPr>
+          <w:rFonts w:cstheme="minorHAnsi"/>
+          <w:sz w:val="24"/>
+          <w:szCs w:val="24"/>
+        </w:rPr>
+        <w:t>Dev</w:t>
+      </w:r>
+      <w:proofErr w:type="spellEnd"/>
+      <w:r>
+        <w:rPr>
+          <w:rFonts w:cstheme="minorHAnsi"/>
+          <w:sz w:val="24"/>
+          <w:szCs w:val="24"/>
+        </w:rPr>
+        <w:t>, QA, UAT &amp; Production environments i.e. make sure they are always up &amp; running</w:t>
       </w:r>
     </w:p>
     <w:p>
@@ -3215,15 +3452,33 @@
           <w:sz w:val="24"/>
           <w:szCs w:val="24"/>
         </w:rPr>
-        <w:t>us Integration Server, Maintain Jenkins</w:t>
-      </w:r>
+        <w:t xml:space="preserve">us Integration Server, Maintain </w:t>
+      </w:r>
+      <w:proofErr w:type="spellStart"/>
       <w:r>
         <w:rPr>
           <w:rFonts w:eastAsia="Times New Roman" w:cstheme="minorHAnsi"/>
           <w:sz w:val="24"/>
           <w:szCs w:val="24"/>
         </w:rPr>
-        <w:t>jobs to meet the requirements of engineering team.</w:t>
+        <w:t>Jenkins</w:t>
+      </w:r>
+      <w:r>
+        <w:rPr>
+          <w:rFonts w:eastAsia="Times New Roman" w:cstheme="minorHAnsi"/>
+          <w:sz w:val="24"/>
+          <w:szCs w:val="24"/>
+        </w:rPr>
+        <w:t>jobs</w:t>
+      </w:r>
+      <w:proofErr w:type="spellEnd"/>
+      <w:r>
+        <w:rPr>
+          <w:rFonts w:eastAsia="Times New Roman" w:cstheme="minorHAnsi"/>
+          <w:sz w:val="24"/>
+          <w:szCs w:val="24"/>
+        </w:rPr>
+        <w:t xml:space="preserve"> to meet the requirements of engineering team.</w:t>
       </w:r>
     </w:p>
     <w:p>
@@ -3488,6 +3743,7 @@
         </w:rPr>
         <w:tab/>
       </w:r>
+      <w:proofErr w:type="gramStart"/>
       <w:r>
         <w:rPr>
           <w:rFonts w:asciiTheme="minorHAnsi" w:hAnsiTheme="minorHAnsi" w:cstheme="minorHAnsi"/>
@@ -3504,7 +3760,17 @@
           <w:sz w:val="24"/>
           <w:szCs w:val="24"/>
         </w:rPr>
-        <w:t>Global Services Platform (GSP)</w:t>
+        <w:t>Global</w:t>
+      </w:r>
+      <w:proofErr w:type="gramEnd"/>
+      <w:r>
+        <w:rPr>
+          <w:rFonts w:asciiTheme="minorHAnsi" w:hAnsiTheme="minorHAnsi" w:cstheme="minorHAnsi"/>
+          <w:b/>
+          <w:sz w:val="24"/>
+          <w:szCs w:val="24"/>
+        </w:rPr>
+        <w:t xml:space="preserve"> Services Platform (GSP)</w:t>
       </w:r>
     </w:p>
     <w:p>
@@ -3653,6 +3919,7 @@
         <w:tab/>
         <w:t xml:space="preserve">:  </w:t>
       </w:r>
+      <w:proofErr w:type="spellStart"/>
       <w:r>
         <w:rPr>
           <w:rFonts w:asciiTheme="minorHAnsi" w:hAnsiTheme="minorHAnsi" w:cstheme="minorHAnsi"/>
@@ -3662,6 +3929,7 @@
         </w:rPr>
         <w:t>Windows</w:t>
       </w:r>
+      <w:proofErr w:type="gramStart"/>
       <w:r>
         <w:rPr>
           <w:rFonts w:asciiTheme="minorHAnsi" w:hAnsiTheme="minorHAnsi" w:cstheme="minorHAnsi"/>
@@ -3699,6 +3967,8 @@
         </w:rPr>
         <w:t>Jenkins</w:t>
       </w:r>
+      <w:proofErr w:type="spellEnd"/>
+      <w:proofErr w:type="gramEnd"/>
       <w:r>
         <w:rPr>
           <w:rFonts w:asciiTheme="minorHAnsi" w:hAnsiTheme="minorHAnsi" w:cstheme="minorHAnsi"/>
@@ -3715,7 +3985,17 @@
           <w:sz w:val="24"/>
           <w:szCs w:val="24"/>
         </w:rPr>
-        <w:t xml:space="preserve"> RTC,</w:t>
+        <w:t xml:space="preserve"> </w:t>
+      </w:r>
+      <w:proofErr w:type="spellStart"/>
+      <w:r>
+        <w:rPr>
+          <w:rFonts w:asciiTheme="minorHAnsi" w:hAnsiTheme="minorHAnsi" w:cstheme="minorHAnsi"/>
+          <w:b/>
+          <w:sz w:val="24"/>
+          <w:szCs w:val="24"/>
+        </w:rPr>
+        <w:t>RTC,</w:t>
       </w:r>
       <w:r>
         <w:rPr>
@@ -3744,6 +4024,7 @@
         </w:rPr>
         <w:t>Python</w:t>
       </w:r>
+      <w:proofErr w:type="spellEnd"/>
     </w:p>
     <w:p>
       <w:pPr>
@@ -3826,6 +4107,7 @@
           <w:szCs w:val="24"/>
         </w:rPr>
       </w:pPr>
+      <w:proofErr w:type="gramStart"/>
       <w:r>
         <w:rPr>
           <w:rFonts w:asciiTheme="minorHAnsi" w:hAnsiTheme="minorHAnsi" w:cstheme="minorHAnsi"/>
@@ -3851,7 +4133,16 @@
           <w:sz w:val="24"/>
           <w:szCs w:val="24"/>
         </w:rPr>
-        <w:t>Global Services Platform is the new retail banking platform an</w:t>
+        <w:t>Global</w:t>
+      </w:r>
+      <w:proofErr w:type="gramEnd"/>
+      <w:r>
+        <w:rPr>
+          <w:rFonts w:asciiTheme="minorHAnsi" w:hAnsiTheme="minorHAnsi" w:cstheme="minorHAnsi"/>
+          <w:sz w:val="24"/>
+          <w:szCs w:val="24"/>
+        </w:rPr>
+        <w:t xml:space="preserve"> Services Platform is the new retail banking platform an</w:t>
       </w:r>
       <w:r>
         <w:rPr>
@@ -3867,7 +4158,16 @@
           <w:sz w:val="24"/>
           <w:szCs w:val="24"/>
         </w:rPr>
-        <w:t xml:space="preserve"> its goal is to provide universal banking experience and services. The Global Services Platform</w:t>
+        <w:t xml:space="preserve"> its goal is to provide universal banking experience and services. The Global Services </w:t>
+      </w:r>
+      <w:proofErr w:type="spellStart"/>
+      <w:r>
+        <w:rPr>
+          <w:rFonts w:asciiTheme="minorHAnsi" w:hAnsiTheme="minorHAnsi" w:cstheme="minorHAnsi"/>
+          <w:sz w:val="24"/>
+          <w:szCs w:val="24"/>
+        </w:rPr>
+        <w:t>Platform</w:t>
       </w:r>
       <w:r>
         <w:rPr>
@@ -3883,7 +4183,34 @@
           <w:sz w:val="24"/>
           <w:szCs w:val="24"/>
         </w:rPr>
-        <w:t>rogramme is major programme aligned to the delivery of the overall RBW</w:t>
+        <w:t>rogramme</w:t>
+      </w:r>
+      <w:proofErr w:type="spellEnd"/>
+      <w:r>
+        <w:rPr>
+          <w:rFonts w:asciiTheme="minorHAnsi" w:hAnsiTheme="minorHAnsi" w:cstheme="minorHAnsi"/>
+          <w:sz w:val="24"/>
+          <w:szCs w:val="24"/>
+        </w:rPr>
+        <w:t xml:space="preserve"> is major </w:t>
+      </w:r>
+      <w:proofErr w:type="spellStart"/>
+      <w:r>
+        <w:rPr>
+          <w:rFonts w:asciiTheme="minorHAnsi" w:hAnsiTheme="minorHAnsi" w:cstheme="minorHAnsi"/>
+          <w:sz w:val="24"/>
+          <w:szCs w:val="24"/>
+        </w:rPr>
+        <w:t>programme</w:t>
+      </w:r>
+      <w:proofErr w:type="spellEnd"/>
+      <w:r>
+        <w:rPr>
+          <w:rFonts w:asciiTheme="minorHAnsi" w:hAnsiTheme="minorHAnsi" w:cstheme="minorHAnsi"/>
+          <w:sz w:val="24"/>
+          <w:szCs w:val="24"/>
+        </w:rPr>
+        <w:t xml:space="preserve"> aligned to the delivery of the overall RBW</w:t>
       </w:r>
       <w:r>
         <w:rPr>
@@ -3964,15 +4291,33 @@
           <w:sz w:val="24"/>
           <w:szCs w:val="24"/>
         </w:rPr>
-        <w:t xml:space="preserve">aging source code repositories </w:t>
-      </w:r>
-      <w:r>
-        <w:rPr>
-          <w:rFonts w:cstheme="minorHAnsi"/>
-          <w:sz w:val="24"/>
-          <w:szCs w:val="24"/>
-        </w:rPr>
-        <w:t xml:space="preserve"> and familiar in creating/managing the branches and tags for multiple repositories.</w:t>
+        <w:t xml:space="preserve">aging source code </w:t>
+      </w:r>
+      <w:proofErr w:type="gramStart"/>
+      <w:r>
+        <w:rPr>
+          <w:rFonts w:cstheme="minorHAnsi"/>
+          <w:sz w:val="24"/>
+          <w:szCs w:val="24"/>
+        </w:rPr>
+        <w:t xml:space="preserve">repositories </w:t>
+      </w:r>
+      <w:r>
+        <w:rPr>
+          <w:rFonts w:cstheme="minorHAnsi"/>
+          <w:sz w:val="24"/>
+          <w:szCs w:val="24"/>
+        </w:rPr>
+        <w:t xml:space="preserve"> and</w:t>
+      </w:r>
+      <w:proofErr w:type="gramEnd"/>
+      <w:r>
+        <w:rPr>
+          <w:rFonts w:cstheme="minorHAnsi"/>
+          <w:sz w:val="24"/>
+          <w:szCs w:val="24"/>
+        </w:rPr>
+        <w:t xml:space="preserve"> familiar in creating/managing the branches and tags for multiple repositories.</w:t>
       </w:r>
     </w:p>
     <w:p>
@@ -3996,7 +4341,25 @@
           <w:sz w:val="24"/>
           <w:szCs w:val="24"/>
         </w:rPr>
-        <w:t>Maintaining and monitoring Dev, QA, UAT &amp; Production environments i.e. to ensure they are always up &amp; running.</w:t>
+        <w:t xml:space="preserve">Maintaining and monitoring </w:t>
+      </w:r>
+      <w:proofErr w:type="spellStart"/>
+      <w:r>
+        <w:rPr>
+          <w:rFonts w:cstheme="minorHAnsi"/>
+          <w:sz w:val="24"/>
+          <w:szCs w:val="24"/>
+        </w:rPr>
+        <w:t>Dev</w:t>
+      </w:r>
+      <w:proofErr w:type="spellEnd"/>
+      <w:r>
+        <w:rPr>
+          <w:rFonts w:cstheme="minorHAnsi"/>
+          <w:sz w:val="24"/>
+          <w:szCs w:val="24"/>
+        </w:rPr>
+        <w:t>, QA, UAT &amp; Production environments i.e. to ensure they are always up &amp; running.</w:t>
       </w:r>
     </w:p>
     <w:p>
@@ -4196,6 +4559,7 @@
         </w:rPr>
         <w:tab/>
       </w:r>
+      <w:proofErr w:type="gramStart"/>
       <w:r>
         <w:rPr>
           <w:rFonts w:asciiTheme="minorHAnsi" w:hAnsiTheme="minorHAnsi" w:cstheme="minorHAnsi"/>
@@ -4212,7 +4576,17 @@
           <w:sz w:val="24"/>
           <w:szCs w:val="24"/>
         </w:rPr>
-        <w:t>Northern Trust Wealth Management</w:t>
+        <w:t>Northern</w:t>
+      </w:r>
+      <w:proofErr w:type="gramEnd"/>
+      <w:r>
+        <w:rPr>
+          <w:rFonts w:asciiTheme="minorHAnsi" w:hAnsiTheme="minorHAnsi" w:cstheme="minorHAnsi"/>
+          <w:b/>
+          <w:sz w:val="24"/>
+          <w:szCs w:val="24"/>
+        </w:rPr>
+        <w:t xml:space="preserve"> Trust Wealth Management</w:t>
       </w:r>
     </w:p>
     <w:p>
@@ -4352,14 +4726,25 @@
         <w:tab/>
         <w:t xml:space="preserve">:   </w:t>
       </w:r>
-      <w:r>
-        <w:rPr>
-          <w:rFonts w:asciiTheme="minorHAnsi" w:hAnsiTheme="minorHAnsi" w:cstheme="minorHAnsi"/>
-          <w:b/>
-          <w:sz w:val="24"/>
-          <w:szCs w:val="24"/>
-        </w:rPr>
-        <w:t>Linux,</w:t>
+      <w:proofErr w:type="spellStart"/>
+      <w:r>
+        <w:rPr>
+          <w:rFonts w:asciiTheme="minorHAnsi" w:hAnsiTheme="minorHAnsi" w:cstheme="minorHAnsi"/>
+          <w:b/>
+          <w:sz w:val="24"/>
+          <w:szCs w:val="24"/>
+        </w:rPr>
+        <w:t>Linux</w:t>
+      </w:r>
+      <w:proofErr w:type="gramStart"/>
+      <w:r>
+        <w:rPr>
+          <w:rFonts w:asciiTheme="minorHAnsi" w:hAnsiTheme="minorHAnsi" w:cstheme="minorHAnsi"/>
+          <w:b/>
+          <w:sz w:val="24"/>
+          <w:szCs w:val="24"/>
+        </w:rPr>
+        <w:t>,</w:t>
       </w:r>
       <w:r>
         <w:rPr>
@@ -4441,7 +4826,18 @@
           <w:sz w:val="24"/>
           <w:szCs w:val="24"/>
         </w:rPr>
-        <w:t>Python.</w:t>
+        <w:t>Python</w:t>
+      </w:r>
+      <w:proofErr w:type="spellEnd"/>
+      <w:proofErr w:type="gramEnd"/>
+      <w:r>
+        <w:rPr>
+          <w:rFonts w:asciiTheme="minorHAnsi" w:hAnsiTheme="minorHAnsi" w:cstheme="minorHAnsi"/>
+          <w:b/>
+          <w:sz w:val="24"/>
+          <w:szCs w:val="24"/>
+        </w:rPr>
+        <w:t>.</w:t>
       </w:r>
     </w:p>
     <w:p>
@@ -4540,14 +4936,25 @@
           <w:szCs w:val="24"/>
         </w:rPr>
       </w:pPr>
-      <w:r>
-        <w:rPr>
-          <w:rFonts w:asciiTheme="minorHAnsi" w:hAnsiTheme="minorHAnsi" w:cstheme="minorHAnsi"/>
-          <w:b/>
-          <w:sz w:val="24"/>
-          <w:szCs w:val="24"/>
-        </w:rPr>
-        <w:t>Description:</w:t>
+      <w:proofErr w:type="spellStart"/>
+      <w:r>
+        <w:rPr>
+          <w:rFonts w:asciiTheme="minorHAnsi" w:hAnsiTheme="minorHAnsi" w:cstheme="minorHAnsi"/>
+          <w:b/>
+          <w:sz w:val="24"/>
+          <w:szCs w:val="24"/>
+        </w:rPr>
+        <w:t>Description</w:t>
+      </w:r>
+      <w:proofErr w:type="gramStart"/>
+      <w:r>
+        <w:rPr>
+          <w:rFonts w:asciiTheme="minorHAnsi" w:hAnsiTheme="minorHAnsi" w:cstheme="minorHAnsi"/>
+          <w:b/>
+          <w:sz w:val="24"/>
+          <w:szCs w:val="24"/>
+        </w:rPr>
+        <w:t>:</w:t>
       </w:r>
       <w:r>
         <w:rPr>
@@ -4556,7 +4963,18 @@
           <w:sz w:val="24"/>
           <w:szCs w:val="24"/>
         </w:rPr>
-        <w:t>Northern Trust Corporation is a global leader in delivering innovative investment management, asset and fund administration, fiduciary and banking solutions to corporations, institutions and affluent individuals.</w:t>
+        <w:t>Northern</w:t>
+      </w:r>
+      <w:proofErr w:type="spellEnd"/>
+      <w:proofErr w:type="gramEnd"/>
+      <w:r>
+        <w:rPr>
+          <w:rFonts w:asciiTheme="minorHAnsi" w:hAnsiTheme="minorHAnsi" w:cstheme="minorHAnsi"/>
+          <w:color w:val="262626" w:themeColor="text1" w:themeTint="D9"/>
+          <w:sz w:val="24"/>
+          <w:szCs w:val="24"/>
+        </w:rPr>
+        <w:t xml:space="preserve"> Trust Corporation is a global leader in delivering innovative investment management, asset and fund administration, fiduciary and banking solutions to corporations, institutions and affluent individuals.</w:t>
       </w:r>
     </w:p>
     <w:p>
@@ -4599,8 +5017,18 @@
           <w:sz w:val="24"/>
           <w:szCs w:val="24"/>
         </w:rPr>
-        <w:t>Handling all phases of Build, Deployment and support activities..</w:t>
-      </w:r>
+        <w:t>Handling all phases of Build, Deployment and support activities</w:t>
+      </w:r>
+      <w:proofErr w:type="gramStart"/>
+      <w:r>
+        <w:rPr>
+          <w:rFonts w:cstheme="minorHAnsi"/>
+          <w:sz w:val="24"/>
+          <w:szCs w:val="24"/>
+        </w:rPr>
+        <w:t>..</w:t>
+      </w:r>
+      <w:proofErr w:type="gramEnd"/>
     </w:p>
     <w:p>
       <w:pPr>
@@ -4646,7 +5074,25 @@
           <w:szCs w:val="24"/>
         </w:rPr>
         <w:lastRenderedPageBreak/>
-        <w:t>Maintain Dev, QA, Performance&amp; Production environments i.e. make sure they are always up and running with latest code.</w:t>
+        <w:t xml:space="preserve">Maintain </w:t>
+      </w:r>
+      <w:proofErr w:type="spellStart"/>
+      <w:r>
+        <w:rPr>
+          <w:rFonts w:cstheme="minorHAnsi"/>
+          <w:sz w:val="24"/>
+          <w:szCs w:val="24"/>
+        </w:rPr>
+        <w:t>Dev</w:t>
+      </w:r>
+      <w:proofErr w:type="spellEnd"/>
+      <w:r>
+        <w:rPr>
+          <w:rFonts w:cstheme="minorHAnsi"/>
+          <w:sz w:val="24"/>
+          <w:szCs w:val="24"/>
+        </w:rPr>
+        <w:t>, QA, Performance&amp; Production environments i.e. make sure they are always up and running with latest code.</w:t>
       </w:r>
     </w:p>
     <w:p>
@@ -4669,7 +5115,25 @@
           <w:sz w:val="24"/>
           <w:szCs w:val="24"/>
         </w:rPr>
-        <w:t>Managing SCM tools like Git- including installation, configuration and administration.</w:t>
+        <w:t xml:space="preserve">Managing SCM tools like </w:t>
+      </w:r>
+      <w:proofErr w:type="spellStart"/>
+      <w:r>
+        <w:rPr>
+          <w:rFonts w:cstheme="minorHAnsi"/>
+          <w:sz w:val="24"/>
+          <w:szCs w:val="24"/>
+        </w:rPr>
+        <w:t>Git</w:t>
+      </w:r>
+      <w:proofErr w:type="spellEnd"/>
+      <w:r>
+        <w:rPr>
+          <w:rFonts w:cstheme="minorHAnsi"/>
+          <w:sz w:val="24"/>
+          <w:szCs w:val="24"/>
+        </w:rPr>
+        <w:t>- including installation, configuration and administration.</w:t>
       </w:r>
     </w:p>
     <w:p>
@@ -5122,7 +5586,17 @@
           <w:szCs w:val="24"/>
         </w:rPr>
         <w:tab/>
-        <w:t xml:space="preserve">: Linux </w:t>
+        <w:t xml:space="preserve">: </w:t>
+      </w:r>
+      <w:proofErr w:type="gramStart"/>
+      <w:r>
+        <w:rPr>
+          <w:rFonts w:cstheme="minorHAnsi"/>
+          <w:b/>
+          <w:sz w:val="24"/>
+          <w:szCs w:val="24"/>
+        </w:rPr>
+        <w:t xml:space="preserve">Linux </w:t>
       </w:r>
       <w:r>
         <w:rPr>
@@ -5142,6 +5616,7 @@
         </w:rPr>
         <w:t>GIT</w:t>
       </w:r>
+      <w:proofErr w:type="gramEnd"/>
       <w:r>
         <w:rPr>
           <w:rFonts w:cstheme="minorHAnsi"/>
@@ -5169,6 +5644,7 @@
         </w:rPr>
         <w:t xml:space="preserve">, </w:t>
       </w:r>
+      <w:proofErr w:type="spellStart"/>
       <w:r>
         <w:rPr>
           <w:rFonts w:cstheme="minorHAnsi"/>
@@ -5194,7 +5670,17 @@
           <w:sz w:val="24"/>
           <w:szCs w:val="24"/>
         </w:rPr>
-        <w:t xml:space="preserve">Apache </w:t>
+        <w:t>Apache</w:t>
+      </w:r>
+      <w:proofErr w:type="spellEnd"/>
+      <w:r>
+        <w:rPr>
+          <w:rFonts w:cstheme="minorHAnsi"/>
+          <w:b/>
+          <w:sz w:val="24"/>
+          <w:szCs w:val="24"/>
+        </w:rPr>
+        <w:t xml:space="preserve"> </w:t>
       </w:r>
       <w:r>
         <w:rPr>
@@ -5287,7 +5773,17 @@
           <w:szCs w:val="24"/>
         </w:rPr>
         <w:tab/>
-        <w:t>: July 2011 to</w:t>
+        <w:t xml:space="preserve">: July 2011 </w:t>
+      </w:r>
+      <w:proofErr w:type="spellStart"/>
+      <w:r>
+        <w:rPr>
+          <w:rFonts w:cstheme="minorHAnsi"/>
+          <w:b/>
+          <w:sz w:val="24"/>
+          <w:szCs w:val="24"/>
+        </w:rPr>
+        <w:t>to</w:t>
       </w:r>
       <w:r>
         <w:rPr>
@@ -5298,6 +5794,7 @@
         </w:rPr>
         <w:t>August</w:t>
       </w:r>
+      <w:proofErr w:type="spellEnd"/>
       <w:r>
         <w:rPr>
           <w:rFonts w:cstheme="minorHAnsi"/>
@@ -5355,7 +5852,115 @@
           <w:sz w:val="24"/>
           <w:szCs w:val="24"/>
         </w:rPr>
-        <w:t xml:space="preserve">This project is an e-commerce solution for a US-based computer hardware distributor CTGSystemsinc. This project is to maintain an e-commerce solution, which covers online sales, purchase, inventory handling and maintenance of the customer database. This project contains Registration Module: To facilitate online registration and complement the change user profile.Catalog Module: Display and maintain various products listed on the site.Purchase Order Module: Used to generate online purchase orders.Payment Module: Facilitates online payment through Credit card, e-check.Reporting Module: This module used to generate various reports on User Activity.Site Administration Module: An interface exclusively for the site administrator to administer and monitor </w:t>
+        <w:t xml:space="preserve">This project is an e-commerce solution for a US-based computer hardware distributor </w:t>
+      </w:r>
+      <w:proofErr w:type="spellStart"/>
+      <w:r>
+        <w:rPr>
+          <w:rFonts w:cstheme="minorHAnsi"/>
+          <w:sz w:val="24"/>
+          <w:szCs w:val="24"/>
+        </w:rPr>
+        <w:t>CTGSystemsinc</w:t>
+      </w:r>
+      <w:proofErr w:type="spellEnd"/>
+      <w:r>
+        <w:rPr>
+          <w:rFonts w:cstheme="minorHAnsi"/>
+          <w:sz w:val="24"/>
+          <w:szCs w:val="24"/>
+        </w:rPr>
+        <w:t xml:space="preserve">. This project is to maintain an e-commerce solution, which covers online sales, purchase, inventory handling and maintenance of the customer database. This project contains Registration Module: To facilitate online registration and complement the change user </w:t>
+      </w:r>
+      <w:proofErr w:type="spellStart"/>
+      <w:r>
+        <w:rPr>
+          <w:rFonts w:cstheme="minorHAnsi"/>
+          <w:sz w:val="24"/>
+          <w:szCs w:val="24"/>
+        </w:rPr>
+        <w:t>profile.Catalog</w:t>
+      </w:r>
+      <w:proofErr w:type="spellEnd"/>
+      <w:r>
+        <w:rPr>
+          <w:rFonts w:cstheme="minorHAnsi"/>
+          <w:sz w:val="24"/>
+          <w:szCs w:val="24"/>
+        </w:rPr>
+        <w:t xml:space="preserve"> Module: Display and maintain various products listed on the </w:t>
+      </w:r>
+      <w:proofErr w:type="spellStart"/>
+      <w:r>
+        <w:rPr>
+          <w:rFonts w:cstheme="minorHAnsi"/>
+          <w:sz w:val="24"/>
+          <w:szCs w:val="24"/>
+        </w:rPr>
+        <w:t>site.Purchase</w:t>
+      </w:r>
+      <w:proofErr w:type="spellEnd"/>
+      <w:r>
+        <w:rPr>
+          <w:rFonts w:cstheme="minorHAnsi"/>
+          <w:sz w:val="24"/>
+          <w:szCs w:val="24"/>
+        </w:rPr>
+        <w:t xml:space="preserve"> Order Module: Used to generate online purchase </w:t>
+      </w:r>
+      <w:proofErr w:type="spellStart"/>
+      <w:r>
+        <w:rPr>
+          <w:rFonts w:cstheme="minorHAnsi"/>
+          <w:sz w:val="24"/>
+          <w:szCs w:val="24"/>
+        </w:rPr>
+        <w:t>orders.Payment</w:t>
+      </w:r>
+      <w:proofErr w:type="spellEnd"/>
+      <w:r>
+        <w:rPr>
+          <w:rFonts w:cstheme="minorHAnsi"/>
+          <w:sz w:val="24"/>
+          <w:szCs w:val="24"/>
+        </w:rPr>
+        <w:t xml:space="preserve"> Module: Facilitates online payment through Credit card, e-</w:t>
+      </w:r>
+      <w:proofErr w:type="spellStart"/>
+      <w:r>
+        <w:rPr>
+          <w:rFonts w:cstheme="minorHAnsi"/>
+          <w:sz w:val="24"/>
+          <w:szCs w:val="24"/>
+        </w:rPr>
+        <w:t>check.Reporting</w:t>
+      </w:r>
+      <w:proofErr w:type="spellEnd"/>
+      <w:r>
+        <w:rPr>
+          <w:rFonts w:cstheme="minorHAnsi"/>
+          <w:sz w:val="24"/>
+          <w:szCs w:val="24"/>
+        </w:rPr>
+        <w:t xml:space="preserve"> Module: This module used to generate various reports on User </w:t>
+      </w:r>
+      <w:proofErr w:type="spellStart"/>
+      <w:r>
+        <w:rPr>
+          <w:rFonts w:cstheme="minorHAnsi"/>
+          <w:sz w:val="24"/>
+          <w:szCs w:val="24"/>
+        </w:rPr>
+        <w:t>Activity.Site</w:t>
+      </w:r>
+      <w:proofErr w:type="spellEnd"/>
+      <w:r>
+        <w:rPr>
+          <w:rFonts w:cstheme="minorHAnsi"/>
+          <w:sz w:val="24"/>
+          <w:szCs w:val="24"/>
+        </w:rPr>
+        <w:t xml:space="preserve"> Administration Module: An interface exclusively for the site administrator to administer and monitor </w:t>
       </w:r>
       <w:r>
         <w:rPr>
@@ -6013,6 +6618,56 @@
         </w:rPr>
         <w:t>)</w:t>
       </w:r>
+    </w:p>
+    <w:p>
+      <w:pPr>
+        <w:spacing w:line="240" w:lineRule="auto"/>
+        <w:rPr>
+          <w:rFonts w:cstheme="minorHAnsi"/>
+          <w:sz w:val="24"/>
+          <w:szCs w:val="24"/>
+        </w:rPr>
+      </w:pPr>
+    </w:p>
+    <w:p>
+      <w:pPr>
+        <w:spacing w:line="240" w:lineRule="auto"/>
+        <w:rPr>
+          <w:rFonts w:cstheme="minorHAnsi"/>
+          <w:sz w:val="24"/>
+          <w:szCs w:val="24"/>
+        </w:rPr>
+      </w:pPr>
+      <w:r>
+        <w:rPr>
+          <w:rFonts w:cstheme="minorHAnsi"/>
+          <w:sz w:val="24"/>
+          <w:szCs w:val="24"/>
+        </w:rPr>
+        <w:t>Installation</w:t>
+      </w:r>
+    </w:p>
+    <w:p>
+      <w:pPr>
+        <w:spacing w:line="240" w:lineRule="auto"/>
+        <w:rPr>
+          <w:rFonts w:cstheme="minorHAnsi"/>
+          <w:sz w:val="24"/>
+          <w:szCs w:val="24"/>
+        </w:rPr>
+      </w:pPr>
+      <w:proofErr w:type="gramStart"/>
+      <w:r>
+        <w:rPr>
+          <w:rFonts w:cstheme="minorHAnsi"/>
+          <w:sz w:val="24"/>
+          <w:szCs w:val="24"/>
+        </w:rPr>
+        <w:t>deployment</w:t>
+      </w:r>
+      <w:bookmarkStart w:id="0" w:name="_GoBack"/>
+      <w:bookmarkEnd w:id="0"/>
+      <w:proofErr w:type="gramEnd"/>
     </w:p>
     <w:sectPr>
       <w:headerReference w:type="default" r:id="rId9"/>
@@ -6026,8 +6681,8 @@
 </file>
 
 <file path=word/endnotes.xml><?xml version="1.0" encoding="utf-8"?>
-<w:endnotes xmlns:ve="http://schemas.openxmlformats.org/markup-compatibility/2006" xmlns:o="urn:schemas-microsoft-com:office:office" xmlns:r="http://schemas.openxmlformats.org/officeDocument/2006/relationships" xmlns:m="http://schemas.openxmlformats.org/officeDocument/2006/math" xmlns:v="urn:schemas-microsoft-com:vml" xmlns:wp="http://schemas.openxmlformats.org/drawingml/2006/wordprocessingDrawing" xmlns:w10="urn:schemas-microsoft-com:office:word" xmlns:w="http://schemas.openxmlformats.org/wordprocessingml/2006/main" xmlns:wne="http://schemas.microsoft.com/office/word/2006/wordml">
-  <w:endnote w:type="separator" w:id="0">
+<w:endnotes xmlns:wpc="http://schemas.microsoft.com/office/word/2010/wordprocessingCanvas" xmlns:mc="http://schemas.openxmlformats.org/markup-compatibility/2006" xmlns:o="urn:schemas-microsoft-com:office:office" xmlns:r="http://schemas.openxmlformats.org/officeDocument/2006/relationships" xmlns:m="http://schemas.openxmlformats.org/officeDocument/2006/math" xmlns:v="urn:schemas-microsoft-com:vml" xmlns:wp14="http://schemas.microsoft.com/office/word/2010/wordprocessingDrawing" xmlns:wp="http://schemas.openxmlformats.org/drawingml/2006/wordprocessingDrawing" xmlns:w10="urn:schemas-microsoft-com:office:word" xmlns:w="http://schemas.openxmlformats.org/wordprocessingml/2006/main" xmlns:w14="http://schemas.microsoft.com/office/word/2010/wordml" xmlns:w15="http://schemas.microsoft.com/office/word/2012/wordml" xmlns:wpg="http://schemas.microsoft.com/office/word/2010/wordprocessingGroup" xmlns:wpi="http://schemas.microsoft.com/office/word/2010/wordprocessingInk" xmlns:wne="http://schemas.microsoft.com/office/word/2006/wordml" xmlns:wps="http://schemas.microsoft.com/office/word/2010/wordprocessingShape" mc:Ignorable="w14 w15 wp14">
+  <w:endnote w:type="separator" w:id="-1">
     <w:p>
       <w:pPr>
         <w:spacing w:after="0" w:line="240" w:lineRule="auto"/>
@@ -6037,7 +6692,7 @@
       </w:r>
     </w:p>
   </w:endnote>
-  <w:endnote w:type="continuationSeparator" w:id="1">
+  <w:endnote w:type="continuationSeparator" w:id="0">
     <w:p>
       <w:pPr>
         <w:spacing w:after="0" w:line="240" w:lineRule="auto"/>
@@ -6051,8 +6706,8 @@
 </file>
 
 <file path=word/footnotes.xml><?xml version="1.0" encoding="utf-8"?>
-<w:footnotes xmlns:ve="http://schemas.openxmlformats.org/markup-compatibility/2006" xmlns:o="urn:schemas-microsoft-com:office:office" xmlns:r="http://schemas.openxmlformats.org/officeDocument/2006/relationships" xmlns:m="http://schemas.openxmlformats.org/officeDocument/2006/math" xmlns:v="urn:schemas-microsoft-com:vml" xmlns:wp="http://schemas.openxmlformats.org/drawingml/2006/wordprocessingDrawing" xmlns:w10="urn:schemas-microsoft-com:office:word" xmlns:w="http://schemas.openxmlformats.org/wordprocessingml/2006/main" xmlns:wne="http://schemas.microsoft.com/office/word/2006/wordml">
-  <w:footnote w:type="separator" w:id="0">
+<w:footnotes xmlns:wpc="http://schemas.microsoft.com/office/word/2010/wordprocessingCanvas" xmlns:mc="http://schemas.openxmlformats.org/markup-compatibility/2006" xmlns:o="urn:schemas-microsoft-com:office:office" xmlns:r="http://schemas.openxmlformats.org/officeDocument/2006/relationships" xmlns:m="http://schemas.openxmlformats.org/officeDocument/2006/math" xmlns:v="urn:schemas-microsoft-com:vml" xmlns:wp14="http://schemas.microsoft.com/office/word/2010/wordprocessingDrawing" xmlns:wp="http://schemas.openxmlformats.org/drawingml/2006/wordprocessingDrawing" xmlns:w10="urn:schemas-microsoft-com:office:word" xmlns:w="http://schemas.openxmlformats.org/wordprocessingml/2006/main" xmlns:w14="http://schemas.microsoft.com/office/word/2010/wordml" xmlns:w15="http://schemas.microsoft.com/office/word/2012/wordml" xmlns:wpg="http://schemas.microsoft.com/office/word/2010/wordprocessingGroup" xmlns:wpi="http://schemas.microsoft.com/office/word/2010/wordprocessingInk" xmlns:wne="http://schemas.microsoft.com/office/word/2006/wordml" xmlns:wps="http://schemas.microsoft.com/office/word/2010/wordprocessingShape" mc:Ignorable="w14 w15 wp14">
+  <w:footnote w:type="separator" w:id="-1">
     <w:p>
       <w:pPr>
         <w:spacing w:after="0" w:line="240" w:lineRule="auto"/>
@@ -6062,7 +6717,7 @@
       </w:r>
     </w:p>
   </w:footnote>
-  <w:footnote w:type="continuationSeparator" w:id="1">
+  <w:footnote w:type="continuationSeparator" w:id="0">
     <w:p>
       <w:pPr>
         <w:spacing w:after="0" w:line="240" w:lineRule="auto"/>
@@ -6076,7 +6731,7 @@
 </file>
 
 <file path=word/header1.xml><?xml version="1.0" encoding="utf-8"?>
-<w:hdr xmlns:ve="http://schemas.openxmlformats.org/markup-compatibility/2006" xmlns:o="urn:schemas-microsoft-com:office:office" xmlns:r="http://schemas.openxmlformats.org/officeDocument/2006/relationships" xmlns:m="http://schemas.openxmlformats.org/officeDocument/2006/math" xmlns:v="urn:schemas-microsoft-com:vml" xmlns:wp="http://schemas.openxmlformats.org/drawingml/2006/wordprocessingDrawing" xmlns:w10="urn:schemas-microsoft-com:office:word" xmlns:w="http://schemas.openxmlformats.org/wordprocessingml/2006/main" xmlns:wne="http://schemas.microsoft.com/office/word/2006/wordml">
+<w:hdr xmlns:wpc="http://schemas.microsoft.com/office/word/2010/wordprocessingCanvas" xmlns:mc="http://schemas.openxmlformats.org/markup-compatibility/2006" xmlns:o="urn:schemas-microsoft-com:office:office" xmlns:r="http://schemas.openxmlformats.org/officeDocument/2006/relationships" xmlns:m="http://schemas.openxmlformats.org/officeDocument/2006/math" xmlns:v="urn:schemas-microsoft-com:vml" xmlns:wp14="http://schemas.microsoft.com/office/word/2010/wordprocessingDrawing" xmlns:wp="http://schemas.openxmlformats.org/drawingml/2006/wordprocessingDrawing" xmlns:w10="urn:schemas-microsoft-com:office:word" xmlns:w="http://schemas.openxmlformats.org/wordprocessingml/2006/main" xmlns:w14="http://schemas.microsoft.com/office/word/2010/wordml" xmlns:w15="http://schemas.microsoft.com/office/word/2012/wordml" xmlns:wpg="http://schemas.microsoft.com/office/word/2010/wordprocessingGroup" xmlns:wpi="http://schemas.microsoft.com/office/word/2010/wordprocessingInk" xmlns:wne="http://schemas.microsoft.com/office/word/2006/wordml" xmlns:wps="http://schemas.microsoft.com/office/word/2010/wordprocessingShape" mc:Ignorable="w14 w15 wp14">
   <w:p>
     <w:pPr>
       <w:pStyle w:val="Heading2"/>
@@ -6123,7 +6778,7 @@
 </file>
 
 <file path=word/numbering.xml><?xml version="1.0" encoding="utf-8"?>
-<w:numbering xmlns:ve="http://schemas.openxmlformats.org/markup-compatibility/2006" xmlns:o="urn:schemas-microsoft-com:office:office" xmlns:r="http://schemas.openxmlformats.org/officeDocument/2006/relationships" xmlns:m="http://schemas.openxmlformats.org/officeDocument/2006/math" xmlns:v="urn:schemas-microsoft-com:vml" xmlns:wp="http://schemas.openxmlformats.org/drawingml/2006/wordprocessingDrawing" xmlns:w10="urn:schemas-microsoft-com:office:word" xmlns:w="http://schemas.openxmlformats.org/wordprocessingml/2006/main" xmlns:wne="http://schemas.microsoft.com/office/word/2006/wordml">
+<w:numbering xmlns:wpc="http://schemas.microsoft.com/office/word/2010/wordprocessingCanvas" xmlns:mc="http://schemas.openxmlformats.org/markup-compatibility/2006" xmlns:o="urn:schemas-microsoft-com:office:office" xmlns:r="http://schemas.openxmlformats.org/officeDocument/2006/relationships" xmlns:m="http://schemas.openxmlformats.org/officeDocument/2006/math" xmlns:v="urn:schemas-microsoft-com:vml" xmlns:wp14="http://schemas.microsoft.com/office/word/2010/wordprocessingDrawing" xmlns:wp="http://schemas.openxmlformats.org/drawingml/2006/wordprocessingDrawing" xmlns:w10="urn:schemas-microsoft-com:office:word" xmlns:w="http://schemas.openxmlformats.org/wordprocessingml/2006/main" xmlns:w14="http://schemas.microsoft.com/office/word/2010/wordml" xmlns:w15="http://schemas.microsoft.com/office/word/2012/wordml" xmlns:wpg="http://schemas.microsoft.com/office/word/2010/wordprocessingGroup" xmlns:wpi="http://schemas.microsoft.com/office/word/2010/wordprocessingInk" xmlns:wne="http://schemas.microsoft.com/office/word/2006/wordml" xmlns:wps="http://schemas.microsoft.com/office/word/2010/wordprocessingShape" mc:Ignorable="w14 w15 wp14">
   <w:abstractNum w:abstractNumId="0">
     <w:nsid w:val="055A7389"/>
     <w:multiLevelType w:val="hybridMultilevel"/>
@@ -11779,7 +12434,7 @@
 </file>
 
 <file path=word/styles.xml><?xml version="1.0" encoding="utf-8"?>
-<w:styles xmlns:r="http://schemas.openxmlformats.org/officeDocument/2006/relationships" xmlns:w="http://schemas.openxmlformats.org/wordprocessingml/2006/main">
+<w:styles xmlns:mc="http://schemas.openxmlformats.org/markup-compatibility/2006" xmlns:r="http://schemas.openxmlformats.org/officeDocument/2006/relationships" xmlns:w="http://schemas.openxmlformats.org/wordprocessingml/2006/main" xmlns:w14="http://schemas.microsoft.com/office/word/2010/wordml" xmlns:w15="http://schemas.microsoft.com/office/word/2012/wordml" mc:Ignorable="w14 w15">
   <w:docDefaults>
     <w:rPrDefault>
       <w:rPr>
@@ -11795,147 +12450,378 @@
       </w:pPr>
     </w:pPrDefault>
   </w:docDefaults>
-  <w:latentStyles w:defLockedState="0" w:defUIPriority="99" w:defSemiHidden="1" w:defUnhideWhenUsed="1" w:defQFormat="0" w:count="267">
-    <w:lsdException w:name="Normal" w:semiHidden="0" w:uiPriority="0" w:unhideWhenUsed="0" w:qFormat="1"/>
-    <w:lsdException w:name="heading 1" w:semiHidden="0" w:uiPriority="9" w:unhideWhenUsed="0" w:qFormat="1"/>
-    <w:lsdException w:name="heading 2" w:uiPriority="9" w:qFormat="1"/>
-    <w:lsdException w:name="heading 3" w:uiPriority="9" w:qFormat="1"/>
-    <w:lsdException w:name="heading 4" w:uiPriority="0" w:qFormat="1"/>
-    <w:lsdException w:name="heading 5" w:uiPriority="9" w:qFormat="1"/>
-    <w:lsdException w:name="heading 6" w:uiPriority="9" w:qFormat="1"/>
-    <w:lsdException w:name="heading 7" w:uiPriority="9" w:qFormat="1"/>
-    <w:lsdException w:name="heading 8" w:uiPriority="9" w:qFormat="1"/>
-    <w:lsdException w:name="heading 9" w:uiPriority="9" w:qFormat="1"/>
-    <w:lsdException w:name="toc 1" w:uiPriority="39"/>
-    <w:lsdException w:name="toc 2" w:uiPriority="39"/>
-    <w:lsdException w:name="toc 3" w:uiPriority="39"/>
-    <w:lsdException w:name="toc 4" w:uiPriority="39"/>
-    <w:lsdException w:name="toc 5" w:uiPriority="39"/>
-    <w:lsdException w:name="toc 6" w:uiPriority="39"/>
-    <w:lsdException w:name="toc 7" w:uiPriority="39"/>
-    <w:lsdException w:name="toc 8" w:uiPriority="39"/>
-    <w:lsdException w:name="toc 9" w:uiPriority="39"/>
-    <w:lsdException w:name="footnote text" w:uiPriority="0"/>
-    <w:lsdException w:name="caption" w:uiPriority="35" w:qFormat="1"/>
-    <w:lsdException w:name="Title" w:semiHidden="0" w:uiPriority="0" w:unhideWhenUsed="0" w:qFormat="1"/>
-    <w:lsdException w:name="Default Paragraph Font" w:uiPriority="1"/>
-    <w:lsdException w:name="Body Text" w:uiPriority="0"/>
-    <w:lsdException w:name="Subtitle" w:semiHidden="0" w:uiPriority="11" w:unhideWhenUsed="0" w:qFormat="1"/>
-    <w:lsdException w:name="Strong" w:semiHidden="0" w:uiPriority="22" w:unhideWhenUsed="0" w:qFormat="1"/>
-    <w:lsdException w:name="Emphasis" w:semiHidden="0" w:uiPriority="20" w:unhideWhenUsed="0" w:qFormat="1"/>
-    <w:lsdException w:name="Plain Text" w:uiPriority="0"/>
-    <w:lsdException w:name="Table Grid" w:semiHidden="0" w:uiPriority="59" w:unhideWhenUsed="0"/>
-    <w:lsdException w:name="Placeholder Text" w:unhideWhenUsed="0"/>
-    <w:lsdException w:name="No Spacing" w:semiHidden="0" w:uiPriority="0" w:unhideWhenUsed="0" w:qFormat="1"/>
-    <w:lsdException w:name="Light Shading" w:semiHidden="0" w:uiPriority="60" w:unhideWhenUsed="0"/>
-    <w:lsdException w:name="Light List" w:semiHidden="0" w:uiPriority="61" w:unhideWhenUsed="0"/>
-    <w:lsdException w:name="Light Grid" w:semiHidden="0" w:uiPriority="62" w:unhideWhenUsed="0"/>
-    <w:lsdException w:name="Medium Shading 1" w:semiHidden="0" w:uiPriority="63" w:unhideWhenUsed="0"/>
-    <w:lsdException w:name="Medium Shading 2" w:semiHidden="0" w:uiPriority="64" w:unhideWhenUsed="0"/>
-    <w:lsdException w:name="Medium List 1" w:semiHidden="0" w:uiPriority="65" w:unhideWhenUsed="0"/>
-    <w:lsdException w:name="Medium List 2" w:semiHidden="0" w:uiPriority="66" w:unhideWhenUsed="0"/>
-    <w:lsdException w:name="Medium Grid 1" w:semiHidden="0" w:uiPriority="67" w:unhideWhenUsed="0"/>
-    <w:lsdException w:name="Medium Grid 2" w:semiHidden="0" w:uiPriority="68" w:unhideWhenUsed="0"/>
-    <w:lsdException w:name="Medium Grid 3" w:semiHidden="0" w:uiPriority="69" w:unhideWhenUsed="0"/>
-    <w:lsdException w:name="Dark List" w:semiHidden="0" w:uiPriority="70" w:unhideWhenUsed="0"/>
-    <w:lsdException w:name="Colorful Shading" w:semiHidden="0" w:uiPriority="71" w:unhideWhenUsed="0"/>
-    <w:lsdException w:name="Colorful List" w:semiHidden="0" w:uiPriority="72" w:unhideWhenUsed="0"/>
-    <w:lsdException w:name="Colorful Grid" w:semiHidden="0" w:uiPriority="73" w:unhideWhenUsed="0"/>
-    <w:lsdException w:name="Light Shading Accent 1" w:semiHidden="0" w:uiPriority="60" w:unhideWhenUsed="0"/>
-    <w:lsdException w:name="Light List Accent 1" w:semiHidden="0" w:uiPriority="61" w:unhideWhenUsed="0"/>
-    <w:lsdException w:name="Light Grid Accent 1" w:semiHidden="0" w:uiPriority="62" w:unhideWhenUsed="0"/>
-    <w:lsdException w:name="Medium Shading 1 Accent 1" w:semiHidden="0" w:uiPriority="63" w:unhideWhenUsed="0"/>
-    <w:lsdException w:name="Medium Shading 2 Accent 1" w:semiHidden="0" w:uiPriority="64" w:unhideWhenUsed="0"/>
-    <w:lsdException w:name="Medium List 1 Accent 1" w:semiHidden="0" w:uiPriority="65" w:unhideWhenUsed="0"/>
-    <w:lsdException w:name="Revision" w:unhideWhenUsed="0"/>
-    <w:lsdException w:name="List Paragraph" w:semiHidden="0" w:uiPriority="34" w:unhideWhenUsed="0" w:qFormat="1"/>
-    <w:lsdException w:name="Quote" w:semiHidden="0" w:uiPriority="29" w:unhideWhenUsed="0" w:qFormat="1"/>
-    <w:lsdException w:name="Intense Quote" w:semiHidden="0" w:uiPriority="0" w:unhideWhenUsed="0" w:qFormat="1"/>
-    <w:lsdException w:name="Medium List 2 Accent 1" w:semiHidden="0" w:uiPriority="66" w:unhideWhenUsed="0"/>
-    <w:lsdException w:name="Medium Grid 1 Accent 1" w:semiHidden="0" w:uiPriority="67" w:unhideWhenUsed="0"/>
-    <w:lsdException w:name="Medium Grid 2 Accent 1" w:semiHidden="0" w:uiPriority="68" w:unhideWhenUsed="0"/>
-    <w:lsdException w:name="Medium Grid 3 Accent 1" w:semiHidden="0" w:uiPriority="69" w:unhideWhenUsed="0"/>
-    <w:lsdException w:name="Dark List Accent 1" w:semiHidden="0" w:uiPriority="70" w:unhideWhenUsed="0"/>
-    <w:lsdException w:name="Colorful Shading Accent 1" w:semiHidden="0" w:uiPriority="71" w:unhideWhenUsed="0"/>
-    <w:lsdException w:name="Colorful List Accent 1" w:semiHidden="0" w:uiPriority="72" w:unhideWhenUsed="0"/>
-    <w:lsdException w:name="Colorful Grid Accent 1" w:semiHidden="0" w:uiPriority="73" w:unhideWhenUsed="0"/>
-    <w:lsdException w:name="Light Shading Accent 2" w:semiHidden="0" w:uiPriority="60" w:unhideWhenUsed="0"/>
-    <w:lsdException w:name="Light List Accent 2" w:semiHidden="0" w:uiPriority="61" w:unhideWhenUsed="0"/>
-    <w:lsdException w:name="Light Grid Accent 2" w:semiHidden="0" w:uiPriority="62" w:unhideWhenUsed="0"/>
-    <w:lsdException w:name="Medium Shading 1 Accent 2" w:semiHidden="0" w:uiPriority="63" w:unhideWhenUsed="0"/>
-    <w:lsdException w:name="Medium Shading 2 Accent 2" w:semiHidden="0" w:uiPriority="64" w:unhideWhenUsed="0"/>
-    <w:lsdException w:name="Medium List 1 Accent 2" w:semiHidden="0" w:uiPriority="65" w:unhideWhenUsed="0"/>
-    <w:lsdException w:name="Medium List 2 Accent 2" w:semiHidden="0" w:uiPriority="66" w:unhideWhenUsed="0"/>
-    <w:lsdException w:name="Medium Grid 1 Accent 2" w:semiHidden="0" w:uiPriority="67" w:unhideWhenUsed="0"/>
-    <w:lsdException w:name="Medium Grid 2 Accent 2" w:semiHidden="0" w:uiPriority="68" w:unhideWhenUsed="0"/>
-    <w:lsdException w:name="Medium Grid 3 Accent 2" w:semiHidden="0" w:uiPriority="69" w:unhideWhenUsed="0"/>
-    <w:lsdException w:name="Dark List Accent 2" w:semiHidden="0" w:uiPriority="70" w:unhideWhenUsed="0"/>
-    <w:lsdException w:name="Colorful Shading Accent 2" w:semiHidden="0" w:uiPriority="71" w:unhideWhenUsed="0"/>
-    <w:lsdException w:name="Colorful List Accent 2" w:semiHidden="0" w:uiPriority="72" w:unhideWhenUsed="0"/>
-    <w:lsdException w:name="Colorful Grid Accent 2" w:semiHidden="0" w:uiPriority="73" w:unhideWhenUsed="0"/>
-    <w:lsdException w:name="Light Shading Accent 3" w:semiHidden="0" w:uiPriority="60" w:unhideWhenUsed="0"/>
-    <w:lsdException w:name="Light List Accent 3" w:semiHidden="0" w:uiPriority="61" w:unhideWhenUsed="0"/>
-    <w:lsdException w:name="Light Grid Accent 3" w:semiHidden="0" w:uiPriority="62" w:unhideWhenUsed="0"/>
-    <w:lsdException w:name="Medium Shading 1 Accent 3" w:semiHidden="0" w:uiPriority="63" w:unhideWhenUsed="0"/>
-    <w:lsdException w:name="Medium Shading 2 Accent 3" w:semiHidden="0" w:uiPriority="64" w:unhideWhenUsed="0"/>
-    <w:lsdException w:name="Medium List 1 Accent 3" w:semiHidden="0" w:uiPriority="65" w:unhideWhenUsed="0"/>
-    <w:lsdException w:name="Medium List 2 Accent 3" w:semiHidden="0" w:uiPriority="66" w:unhideWhenUsed="0"/>
-    <w:lsdException w:name="Medium Grid 1 Accent 3" w:semiHidden="0" w:uiPriority="67" w:unhideWhenUsed="0"/>
-    <w:lsdException w:name="Medium Grid 2 Accent 3" w:semiHidden="0" w:uiPriority="68" w:unhideWhenUsed="0"/>
-    <w:lsdException w:name="Medium Grid 3 Accent 3" w:semiHidden="0" w:uiPriority="69" w:unhideWhenUsed="0"/>
-    <w:lsdException w:name="Dark List Accent 3" w:semiHidden="0" w:uiPriority="70" w:unhideWhenUsed="0"/>
-    <w:lsdException w:name="Colorful Shading Accent 3" w:semiHidden="0" w:uiPriority="71" w:unhideWhenUsed="0"/>
-    <w:lsdException w:name="Colorful List Accent 3" w:semiHidden="0" w:uiPriority="72" w:unhideWhenUsed="0"/>
-    <w:lsdException w:name="Colorful Grid Accent 3" w:semiHidden="0" w:uiPriority="73" w:unhideWhenUsed="0"/>
-    <w:lsdException w:name="Light Shading Accent 4" w:semiHidden="0" w:uiPriority="60" w:unhideWhenUsed="0"/>
-    <w:lsdException w:name="Light List Accent 4" w:semiHidden="0" w:uiPriority="61" w:unhideWhenUsed="0"/>
-    <w:lsdException w:name="Light Grid Accent 4" w:semiHidden="0" w:uiPriority="62" w:unhideWhenUsed="0"/>
-    <w:lsdException w:name="Medium Shading 1 Accent 4" w:semiHidden="0" w:uiPriority="63" w:unhideWhenUsed="0"/>
-    <w:lsdException w:name="Medium Shading 2 Accent 4" w:semiHidden="0" w:uiPriority="64" w:unhideWhenUsed="0"/>
-    <w:lsdException w:name="Medium List 1 Accent 4" w:semiHidden="0" w:uiPriority="65" w:unhideWhenUsed="0"/>
-    <w:lsdException w:name="Medium List 2 Accent 4" w:semiHidden="0" w:uiPriority="66" w:unhideWhenUsed="0"/>
-    <w:lsdException w:name="Medium Grid 1 Accent 4" w:semiHidden="0" w:uiPriority="67" w:unhideWhenUsed="0"/>
-    <w:lsdException w:name="Medium Grid 2 Accent 4" w:semiHidden="0" w:uiPriority="68" w:unhideWhenUsed="0"/>
-    <w:lsdException w:name="Medium Grid 3 Accent 4" w:semiHidden="0" w:uiPriority="69" w:unhideWhenUsed="0"/>
-    <w:lsdException w:name="Dark List Accent 4" w:semiHidden="0" w:uiPriority="70" w:unhideWhenUsed="0"/>
-    <w:lsdException w:name="Colorful Shading Accent 4" w:semiHidden="0" w:uiPriority="71" w:unhideWhenUsed="0"/>
-    <w:lsdException w:name="Colorful List Accent 4" w:semiHidden="0" w:uiPriority="72" w:unhideWhenUsed="0"/>
-    <w:lsdException w:name="Colorful Grid Accent 4" w:semiHidden="0" w:uiPriority="73" w:unhideWhenUsed="0"/>
-    <w:lsdException w:name="Light Shading Accent 5" w:semiHidden="0" w:uiPriority="60" w:unhideWhenUsed="0"/>
-    <w:lsdException w:name="Light List Accent 5" w:semiHidden="0" w:uiPriority="61" w:unhideWhenUsed="0"/>
-    <w:lsdException w:name="Light Grid Accent 5" w:semiHidden="0" w:uiPriority="62" w:unhideWhenUsed="0"/>
-    <w:lsdException w:name="Medium Shading 1 Accent 5" w:semiHidden="0" w:uiPriority="63" w:unhideWhenUsed="0"/>
-    <w:lsdException w:name="Medium Shading 2 Accent 5" w:semiHidden="0" w:uiPriority="64" w:unhideWhenUsed="0"/>
-    <w:lsdException w:name="Medium List 1 Accent 5" w:semiHidden="0" w:uiPriority="65" w:unhideWhenUsed="0"/>
-    <w:lsdException w:name="Medium List 2 Accent 5" w:semiHidden="0" w:uiPriority="66" w:unhideWhenUsed="0"/>
-    <w:lsdException w:name="Medium Grid 1 Accent 5" w:semiHidden="0" w:uiPriority="67" w:unhideWhenUsed="0"/>
-    <w:lsdException w:name="Medium Grid 2 Accent 5" w:semiHidden="0" w:uiPriority="68" w:unhideWhenUsed="0"/>
-    <w:lsdException w:name="Medium Grid 3 Accent 5" w:semiHidden="0" w:uiPriority="69" w:unhideWhenUsed="0"/>
-    <w:lsdException w:name="Dark List Accent 5" w:semiHidden="0" w:uiPriority="70" w:unhideWhenUsed="0"/>
-    <w:lsdException w:name="Colorful Shading Accent 5" w:semiHidden="0" w:uiPriority="71" w:unhideWhenUsed="0"/>
-    <w:lsdException w:name="Colorful List Accent 5" w:semiHidden="0" w:uiPriority="72" w:unhideWhenUsed="0"/>
-    <w:lsdException w:name="Colorful Grid Accent 5" w:semiHidden="0" w:uiPriority="73" w:unhideWhenUsed="0"/>
-    <w:lsdException w:name="Light Shading Accent 6" w:semiHidden="0" w:uiPriority="60" w:unhideWhenUsed="0"/>
-    <w:lsdException w:name="Light List Accent 6" w:semiHidden="0" w:uiPriority="61" w:unhideWhenUsed="0"/>
-    <w:lsdException w:name="Light Grid Accent 6" w:semiHidden="0" w:uiPriority="62" w:unhideWhenUsed="0"/>
-    <w:lsdException w:name="Medium Shading 1 Accent 6" w:semiHidden="0" w:uiPriority="63" w:unhideWhenUsed="0"/>
-    <w:lsdException w:name="Medium Shading 2 Accent 6" w:semiHidden="0" w:uiPriority="64" w:unhideWhenUsed="0"/>
-    <w:lsdException w:name="Medium List 1 Accent 6" w:semiHidden="0" w:uiPriority="65" w:unhideWhenUsed="0"/>
-    <w:lsdException w:name="Medium List 2 Accent 6" w:semiHidden="0" w:uiPriority="66" w:unhideWhenUsed="0"/>
-    <w:lsdException w:name="Medium Grid 1 Accent 6" w:semiHidden="0" w:uiPriority="67" w:unhideWhenUsed="0"/>
-    <w:lsdException w:name="Medium Grid 2 Accent 6" w:semiHidden="0" w:uiPriority="68" w:unhideWhenUsed="0"/>
-    <w:lsdException w:name="Medium Grid 3 Accent 6" w:semiHidden="0" w:uiPriority="69" w:unhideWhenUsed="0"/>
-    <w:lsdException w:name="Dark List Accent 6" w:semiHidden="0" w:uiPriority="70" w:unhideWhenUsed="0"/>
-    <w:lsdException w:name="Colorful Shading Accent 6" w:semiHidden="0" w:uiPriority="71" w:unhideWhenUsed="0"/>
-    <w:lsdException w:name="Colorful List Accent 6" w:semiHidden="0" w:uiPriority="72" w:unhideWhenUsed="0"/>
-    <w:lsdException w:name="Colorful Grid Accent 6" w:semiHidden="0" w:uiPriority="73" w:unhideWhenUsed="0"/>
-    <w:lsdException w:name="Subtle Emphasis" w:semiHidden="0" w:uiPriority="19" w:unhideWhenUsed="0" w:qFormat="1"/>
-    <w:lsdException w:name="Intense Emphasis" w:semiHidden="0" w:uiPriority="21" w:unhideWhenUsed="0" w:qFormat="1"/>
-    <w:lsdException w:name="Subtle Reference" w:semiHidden="0" w:uiPriority="31" w:unhideWhenUsed="0" w:qFormat="1"/>
-    <w:lsdException w:name="Intense Reference" w:semiHidden="0" w:uiPriority="32" w:unhideWhenUsed="0" w:qFormat="1"/>
-    <w:lsdException w:name="Book Title" w:semiHidden="0" w:uiPriority="33" w:unhideWhenUsed="0" w:qFormat="1"/>
-    <w:lsdException w:name="Bibliography" w:uiPriority="37"/>
-    <w:lsdException w:name="TOC Heading" w:uiPriority="39" w:qFormat="1"/>
+  <w:latentStyles w:defLockedState="0" w:defUIPriority="99" w:defSemiHidden="0" w:defUnhideWhenUsed="0" w:defQFormat="0" w:count="371">
+    <w:lsdException w:name="Normal" w:uiPriority="0" w:qFormat="1"/>
+    <w:lsdException w:name="heading 1" w:uiPriority="9" w:qFormat="1"/>
+    <w:lsdException w:name="heading 2" w:semiHidden="1" w:uiPriority="9" w:unhideWhenUsed="1" w:qFormat="1"/>
+    <w:lsdException w:name="heading 3" w:semiHidden="1" w:uiPriority="9" w:unhideWhenUsed="1" w:qFormat="1"/>
+    <w:lsdException w:name="heading 4" w:semiHidden="1" w:uiPriority="0" w:unhideWhenUsed="1" w:qFormat="1"/>
+    <w:lsdException w:name="heading 5" w:semiHidden="1" w:uiPriority="9" w:unhideWhenUsed="1" w:qFormat="1"/>
+    <w:lsdException w:name="heading 6" w:semiHidden="1" w:uiPriority="9" w:unhideWhenUsed="1" w:qFormat="1"/>
+    <w:lsdException w:name="heading 7" w:semiHidden="1" w:uiPriority="9" w:unhideWhenUsed="1" w:qFormat="1"/>
+    <w:lsdException w:name="heading 8" w:semiHidden="1" w:uiPriority="9" w:unhideWhenUsed="1" w:qFormat="1"/>
+    <w:lsdException w:name="heading 9" w:semiHidden="1" w:uiPriority="9" w:unhideWhenUsed="1" w:qFormat="1"/>
+    <w:lsdException w:name="index 1" w:semiHidden="1" w:unhideWhenUsed="1"/>
+    <w:lsdException w:name="index 2" w:semiHidden="1" w:unhideWhenUsed="1"/>
+    <w:lsdException w:name="index 3" w:semiHidden="1" w:unhideWhenUsed="1"/>
+    <w:lsdException w:name="index 4" w:semiHidden="1" w:unhideWhenUsed="1"/>
+    <w:lsdException w:name="index 5" w:semiHidden="1" w:unhideWhenUsed="1"/>
+    <w:lsdException w:name="index 6" w:semiHidden="1" w:unhideWhenUsed="1"/>
+    <w:lsdException w:name="index 7" w:semiHidden="1" w:unhideWhenUsed="1"/>
+    <w:lsdException w:name="index 8" w:semiHidden="1" w:unhideWhenUsed="1"/>
+    <w:lsdException w:name="index 9" w:semiHidden="1" w:unhideWhenUsed="1"/>
+    <w:lsdException w:name="toc 1" w:semiHidden="1" w:uiPriority="39" w:unhideWhenUsed="1"/>
+    <w:lsdException w:name="toc 2" w:semiHidden="1" w:uiPriority="39" w:unhideWhenUsed="1"/>
+    <w:lsdException w:name="toc 3" w:semiHidden="1" w:uiPriority="39" w:unhideWhenUsed="1"/>
+    <w:lsdException w:name="toc 4" w:semiHidden="1" w:uiPriority="39" w:unhideWhenUsed="1"/>
+    <w:lsdException w:name="toc 5" w:semiHidden="1" w:uiPriority="39" w:unhideWhenUsed="1"/>
+    <w:lsdException w:name="toc 6" w:semiHidden="1" w:uiPriority="39" w:unhideWhenUsed="1"/>
+    <w:lsdException w:name="toc 7" w:semiHidden="1" w:uiPriority="39" w:unhideWhenUsed="1"/>
+    <w:lsdException w:name="toc 8" w:semiHidden="1" w:uiPriority="39" w:unhideWhenUsed="1"/>
+    <w:lsdException w:name="toc 9" w:semiHidden="1" w:uiPriority="39" w:unhideWhenUsed="1"/>
+    <w:lsdException w:name="Normal Indent" w:semiHidden="1" w:unhideWhenUsed="1"/>
+    <w:lsdException w:name="footnote text" w:semiHidden="1" w:uiPriority="0" w:unhideWhenUsed="1"/>
+    <w:lsdException w:name="annotation text" w:semiHidden="1" w:unhideWhenUsed="1"/>
+    <w:lsdException w:name="header" w:semiHidden="1" w:unhideWhenUsed="1"/>
+    <w:lsdException w:name="footer" w:semiHidden="1" w:unhideWhenUsed="1"/>
+    <w:lsdException w:name="index heading" w:semiHidden="1" w:unhideWhenUsed="1"/>
+    <w:lsdException w:name="caption" w:semiHidden="1" w:uiPriority="35" w:unhideWhenUsed="1" w:qFormat="1"/>
+    <w:lsdException w:name="table of figures" w:semiHidden="1" w:unhideWhenUsed="1"/>
+    <w:lsdException w:name="envelope address" w:semiHidden="1" w:unhideWhenUsed="1"/>
+    <w:lsdException w:name="envelope return" w:semiHidden="1" w:unhideWhenUsed="1"/>
+    <w:lsdException w:name="footnote reference" w:semiHidden="1" w:unhideWhenUsed="1"/>
+    <w:lsdException w:name="annotation reference" w:semiHidden="1" w:unhideWhenUsed="1"/>
+    <w:lsdException w:name="line number" w:semiHidden="1" w:unhideWhenUsed="1"/>
+    <w:lsdException w:name="page number" w:semiHidden="1" w:unhideWhenUsed="1"/>
+    <w:lsdException w:name="endnote reference" w:semiHidden="1" w:unhideWhenUsed="1"/>
+    <w:lsdException w:name="endnote text" w:semiHidden="1" w:unhideWhenUsed="1"/>
+    <w:lsdException w:name="table of authorities" w:semiHidden="1" w:unhideWhenUsed="1"/>
+    <w:lsdException w:name="macro" w:semiHidden="1" w:unhideWhenUsed="1"/>
+    <w:lsdException w:name="toa heading" w:semiHidden="1" w:unhideWhenUsed="1"/>
+    <w:lsdException w:name="List" w:semiHidden="1" w:unhideWhenUsed="1"/>
+    <w:lsdException w:name="List Bullet" w:semiHidden="1" w:unhideWhenUsed="1"/>
+    <w:lsdException w:name="List Number" w:semiHidden="1" w:unhideWhenUsed="1"/>
+    <w:lsdException w:name="List 2" w:semiHidden="1" w:unhideWhenUsed="1"/>
+    <w:lsdException w:name="List 3" w:semiHidden="1" w:unhideWhenUsed="1"/>
+    <w:lsdException w:name="List 4" w:semiHidden="1" w:unhideWhenUsed="1"/>
+    <w:lsdException w:name="List 5" w:semiHidden="1" w:unhideWhenUsed="1"/>
+    <w:lsdException w:name="List Bullet 2" w:semiHidden="1" w:unhideWhenUsed="1"/>
+    <w:lsdException w:name="List Bullet 3" w:semiHidden="1" w:unhideWhenUsed="1"/>
+    <w:lsdException w:name="List Bullet 4" w:semiHidden="1" w:unhideWhenUsed="1"/>
+    <w:lsdException w:name="List Bullet 5" w:semiHidden="1" w:unhideWhenUsed="1"/>
+    <w:lsdException w:name="List Number 2" w:semiHidden="1" w:unhideWhenUsed="1"/>
+    <w:lsdException w:name="List Number 3" w:semiHidden="1" w:unhideWhenUsed="1"/>
+    <w:lsdException w:name="List Number 4" w:semiHidden="1" w:unhideWhenUsed="1"/>
+    <w:lsdException w:name="List Number 5" w:semiHidden="1" w:unhideWhenUsed="1"/>
+    <w:lsdException w:name="Title" w:uiPriority="0" w:qFormat="1"/>
+    <w:lsdException w:name="Closing" w:semiHidden="1" w:unhideWhenUsed="1"/>
+    <w:lsdException w:name="Signature" w:semiHidden="1" w:unhideWhenUsed="1"/>
+    <w:lsdException w:name="Default Paragraph Font" w:semiHidden="1" w:uiPriority="1" w:unhideWhenUsed="1"/>
+    <w:lsdException w:name="Body Text" w:semiHidden="1" w:uiPriority="0" w:unhideWhenUsed="1"/>
+    <w:lsdException w:name="Body Text Indent" w:semiHidden="1" w:unhideWhenUsed="1"/>
+    <w:lsdException w:name="List Continue" w:semiHidden="1" w:unhideWhenUsed="1"/>
+    <w:lsdException w:name="List Continue 2" w:semiHidden="1" w:unhideWhenUsed="1"/>
+    <w:lsdException w:name="List Continue 3" w:semiHidden="1" w:unhideWhenUsed="1"/>
+    <w:lsdException w:name="List Continue 4" w:semiHidden="1" w:unhideWhenUsed="1"/>
+    <w:lsdException w:name="List Continue 5" w:semiHidden="1" w:unhideWhenUsed="1"/>
+    <w:lsdException w:name="Message Header" w:semiHidden="1" w:unhideWhenUsed="1"/>
+    <w:lsdException w:name="Subtitle" w:uiPriority="11" w:qFormat="1"/>
+    <w:lsdException w:name="Salutation" w:semiHidden="1" w:unhideWhenUsed="1"/>
+    <w:lsdException w:name="Date" w:semiHidden="1" w:unhideWhenUsed="1"/>
+    <w:lsdException w:name="Body Text First Indent" w:semiHidden="1" w:unhideWhenUsed="1"/>
+    <w:lsdException w:name="Body Text First Indent 2" w:semiHidden="1" w:unhideWhenUsed="1"/>
+    <w:lsdException w:name="Note Heading" w:semiHidden="1" w:unhideWhenUsed="1"/>
+    <w:lsdException w:name="Body Text 2" w:semiHidden="1" w:unhideWhenUsed="1"/>
+    <w:lsdException w:name="Body Text 3" w:semiHidden="1" w:unhideWhenUsed="1"/>
+    <w:lsdException w:name="Body Text Indent 2" w:semiHidden="1" w:unhideWhenUsed="1"/>
+    <w:lsdException w:name="Body Text Indent 3" w:semiHidden="1" w:unhideWhenUsed="1"/>
+    <w:lsdException w:name="Block Text" w:semiHidden="1" w:unhideWhenUsed="1"/>
+    <w:lsdException w:name="Hyperlink" w:semiHidden="1" w:unhideWhenUsed="1"/>
+    <w:lsdException w:name="FollowedHyperlink" w:semiHidden="1" w:unhideWhenUsed="1"/>
+    <w:lsdException w:name="Strong" w:uiPriority="22" w:qFormat="1"/>
+    <w:lsdException w:name="Emphasis" w:uiPriority="20" w:qFormat="1"/>
+    <w:lsdException w:name="Document Map" w:semiHidden="1" w:unhideWhenUsed="1"/>
+    <w:lsdException w:name="Plain Text" w:semiHidden="1" w:uiPriority="0" w:unhideWhenUsed="1"/>
+    <w:lsdException w:name="E-mail Signature" w:semiHidden="1" w:unhideWhenUsed="1"/>
+    <w:lsdException w:name="HTML Top of Form" w:semiHidden="1" w:unhideWhenUsed="1"/>
+    <w:lsdException w:name="HTML Bottom of Form" w:semiHidden="1" w:unhideWhenUsed="1"/>
+    <w:lsdException w:name="Normal (Web)" w:semiHidden="1" w:unhideWhenUsed="1"/>
+    <w:lsdException w:name="HTML Acronym" w:semiHidden="1" w:unhideWhenUsed="1"/>
+    <w:lsdException w:name="HTML Address" w:semiHidden="1" w:unhideWhenUsed="1"/>
+    <w:lsdException w:name="HTML Cite" w:semiHidden="1" w:unhideWhenUsed="1"/>
+    <w:lsdException w:name="HTML Code" w:semiHidden="1" w:unhideWhenUsed="1"/>
+    <w:lsdException w:name="HTML Definition" w:semiHidden="1" w:unhideWhenUsed="1"/>
+    <w:lsdException w:name="HTML Keyboard" w:semiHidden="1" w:unhideWhenUsed="1"/>
+    <w:lsdException w:name="HTML Preformatted" w:semiHidden="1" w:unhideWhenUsed="1"/>
+    <w:lsdException w:name="HTML Sample" w:semiHidden="1" w:unhideWhenUsed="1"/>
+    <w:lsdException w:name="HTML Typewriter" w:semiHidden="1" w:unhideWhenUsed="1"/>
+    <w:lsdException w:name="HTML Variable" w:semiHidden="1" w:unhideWhenUsed="1"/>
+    <w:lsdException w:name="Normal Table" w:semiHidden="1" w:unhideWhenUsed="1"/>
+    <w:lsdException w:name="annotation subject" w:semiHidden="1" w:unhideWhenUsed="1"/>
+    <w:lsdException w:name="No List" w:semiHidden="1" w:unhideWhenUsed="1"/>
+    <w:lsdException w:name="Outline List 1" w:semiHidden="1" w:unhideWhenUsed="1"/>
+    <w:lsdException w:name="Outline List 2" w:semiHidden="1" w:unhideWhenUsed="1"/>
+    <w:lsdException w:name="Outline List 3" w:semiHidden="1" w:unhideWhenUsed="1"/>
+    <w:lsdException w:name="Table Simple 1" w:semiHidden="1" w:unhideWhenUsed="1"/>
+    <w:lsdException w:name="Table Simple 2" w:semiHidden="1" w:unhideWhenUsed="1"/>
+    <w:lsdException w:name="Table Simple 3" w:semiHidden="1" w:unhideWhenUsed="1"/>
+    <w:lsdException w:name="Table Classic 1" w:semiHidden="1" w:unhideWhenUsed="1"/>
+    <w:lsdException w:name="Table Classic 2" w:semiHidden="1" w:unhideWhenUsed="1"/>
+    <w:lsdException w:name="Table Classic 3" w:semiHidden="1" w:unhideWhenUsed="1"/>
+    <w:lsdException w:name="Table Classic 4" w:semiHidden="1" w:unhideWhenUsed="1"/>
+    <w:lsdException w:name="Table Colorful 1" w:semiHidden="1" w:unhideWhenUsed="1"/>
+    <w:lsdException w:name="Table Colorful 2" w:semiHidden="1" w:unhideWhenUsed="1"/>
+    <w:lsdException w:name="Table Colorful 3" w:semiHidden="1" w:unhideWhenUsed="1"/>
+    <w:lsdException w:name="Table Columns 1" w:semiHidden="1" w:unhideWhenUsed="1"/>
+    <w:lsdException w:name="Table Columns 2" w:semiHidden="1" w:unhideWhenUsed="1"/>
+    <w:lsdException w:name="Table Columns 3" w:semiHidden="1" w:unhideWhenUsed="1"/>
+    <w:lsdException w:name="Table Columns 4" w:semiHidden="1" w:unhideWhenUsed="1"/>
+    <w:lsdException w:name="Table Columns 5" w:semiHidden="1" w:unhideWhenUsed="1"/>
+    <w:lsdException w:name="Table Grid 1" w:semiHidden="1" w:unhideWhenUsed="1"/>
+    <w:lsdException w:name="Table Grid 2" w:semiHidden="1" w:unhideWhenUsed="1"/>
+    <w:lsdException w:name="Table Grid 3" w:semiHidden="1" w:unhideWhenUsed="1"/>
+    <w:lsdException w:name="Table Grid 4" w:semiHidden="1" w:unhideWhenUsed="1"/>
+    <w:lsdException w:name="Table Grid 5" w:semiHidden="1" w:unhideWhenUsed="1"/>
+    <w:lsdException w:name="Table Grid 6" w:semiHidden="1" w:unhideWhenUsed="1"/>
+    <w:lsdException w:name="Table Grid 7" w:semiHidden="1" w:unhideWhenUsed="1"/>
+    <w:lsdException w:name="Table Grid 8" w:semiHidden="1" w:unhideWhenUsed="1"/>
+    <w:lsdException w:name="Table List 1" w:semiHidden="1" w:unhideWhenUsed="1"/>
+    <w:lsdException w:name="Table List 2" w:semiHidden="1" w:unhideWhenUsed="1"/>
+    <w:lsdException w:name="Table List 3" w:semiHidden="1" w:unhideWhenUsed="1"/>
+    <w:lsdException w:name="Table List 4" w:semiHidden="1" w:unhideWhenUsed="1"/>
+    <w:lsdException w:name="Table List 5" w:semiHidden="1" w:unhideWhenUsed="1"/>
+    <w:lsdException w:name="Table List 6" w:semiHidden="1" w:unhideWhenUsed="1"/>
+    <w:lsdException w:name="Table List 7" w:semiHidden="1" w:unhideWhenUsed="1"/>
+    <w:lsdException w:name="Table List 8" w:semiHidden="1" w:unhideWhenUsed="1"/>
+    <w:lsdException w:name="Table 3D effects 1" w:semiHidden="1" w:unhideWhenUsed="1"/>
+    <w:lsdException w:name="Table 3D effects 2" w:semiHidden="1" w:unhideWhenUsed="1"/>
+    <w:lsdException w:name="Table 3D effects 3" w:semiHidden="1" w:unhideWhenUsed="1"/>
+    <w:lsdException w:name="Table Contemporary" w:semiHidden="1" w:unhideWhenUsed="1"/>
+    <w:lsdException w:name="Table Elegant" w:semiHidden="1" w:unhideWhenUsed="1"/>
+    <w:lsdException w:name="Table Professional" w:semiHidden="1" w:unhideWhenUsed="1"/>
+    <w:lsdException w:name="Table Subtle 1" w:semiHidden="1" w:unhideWhenUsed="1"/>
+    <w:lsdException w:name="Table Subtle 2" w:semiHidden="1" w:unhideWhenUsed="1"/>
+    <w:lsdException w:name="Table Web 1" w:semiHidden="1" w:unhideWhenUsed="1"/>
+    <w:lsdException w:name="Table Web 2" w:semiHidden="1" w:unhideWhenUsed="1"/>
+    <w:lsdException w:name="Table Web 3" w:semiHidden="1" w:unhideWhenUsed="1"/>
+    <w:lsdException w:name="Balloon Text" w:semiHidden="1" w:unhideWhenUsed="1"/>
+    <w:lsdException w:name="Table Grid" w:uiPriority="59"/>
+    <w:lsdException w:name="Table Theme" w:semiHidden="1" w:unhideWhenUsed="1"/>
+    <w:lsdException w:name="Placeholder Text" w:semiHidden="1"/>
+    <w:lsdException w:name="No Spacing" w:uiPriority="0" w:qFormat="1"/>
+    <w:lsdException w:name="Light Shading" w:uiPriority="60"/>
+    <w:lsdException w:name="Light List" w:uiPriority="61"/>
+    <w:lsdException w:name="Light Grid" w:uiPriority="62"/>
+    <w:lsdException w:name="Medium Shading 1" w:uiPriority="63"/>
+    <w:lsdException w:name="Medium Shading 2" w:uiPriority="64"/>
+    <w:lsdException w:name="Medium List 1" w:uiPriority="65"/>
+    <w:lsdException w:name="Medium List 2" w:uiPriority="66"/>
+    <w:lsdException w:name="Medium Grid 1" w:uiPriority="67"/>
+    <w:lsdException w:name="Medium Grid 2" w:uiPriority="68"/>
+    <w:lsdException w:name="Medium Grid 3" w:uiPriority="69"/>
+    <w:lsdException w:name="Dark List" w:uiPriority="70"/>
+    <w:lsdException w:name="Colorful Shading" w:uiPriority="71"/>
+    <w:lsdException w:name="Colorful List" w:uiPriority="72"/>
+    <w:lsdException w:name="Colorful Grid" w:uiPriority="73"/>
+    <w:lsdException w:name="Light Shading Accent 1" w:uiPriority="60"/>
+    <w:lsdException w:name="Light List Accent 1" w:uiPriority="61"/>
+    <w:lsdException w:name="Light Grid Accent 1" w:uiPriority="62"/>
+    <w:lsdException w:name="Medium Shading 1 Accent 1" w:uiPriority="63"/>
+    <w:lsdException w:name="Medium Shading 2 Accent 1" w:uiPriority="64"/>
+    <w:lsdException w:name="Medium List 1 Accent 1" w:uiPriority="65"/>
+    <w:lsdException w:name="Revision" w:semiHidden="1"/>
+    <w:lsdException w:name="List Paragraph" w:uiPriority="34" w:qFormat="1"/>
+    <w:lsdException w:name="Quote" w:uiPriority="29" w:qFormat="1"/>
+    <w:lsdException w:name="Intense Quote" w:uiPriority="0" w:qFormat="1"/>
+    <w:lsdException w:name="Medium List 2 Accent 1" w:uiPriority="66"/>
+    <w:lsdException w:name="Medium Grid 1 Accent 1" w:uiPriority="67"/>
+    <w:lsdException w:name="Medium Grid 2 Accent 1" w:uiPriority="68"/>
+    <w:lsdException w:name="Medium Grid 3 Accent 1" w:uiPriority="69"/>
+    <w:lsdException w:name="Dark List Accent 1" w:uiPriority="70"/>
+    <w:lsdException w:name="Colorful Shading Accent 1" w:uiPriority="71"/>
+    <w:lsdException w:name="Colorful List Accent 1" w:uiPriority="72"/>
+    <w:lsdException w:name="Colorful Grid Accent 1" w:uiPriority="73"/>
+    <w:lsdException w:name="Light Shading Accent 2" w:uiPriority="60"/>
+    <w:lsdException w:name="Light List Accent 2" w:uiPriority="61"/>
+    <w:lsdException w:name="Light Grid Accent 2" w:uiPriority="62"/>
+    <w:lsdException w:name="Medium Shading 1 Accent 2" w:uiPriority="63"/>
+    <w:lsdException w:name="Medium Shading 2 Accent 2" w:uiPriority="64"/>
+    <w:lsdException w:name="Medium List 1 Accent 2" w:uiPriority="65"/>
+    <w:lsdException w:name="Medium List 2 Accent 2" w:uiPriority="66"/>
+    <w:lsdException w:name="Medium Grid 1 Accent 2" w:uiPriority="67"/>
+    <w:lsdException w:name="Medium Grid 2 Accent 2" w:uiPriority="68"/>
+    <w:lsdException w:name="Medium Grid 3 Accent 2" w:uiPriority="69"/>
+    <w:lsdException w:name="Dark List Accent 2" w:uiPriority="70"/>
+    <w:lsdException w:name="Colorful Shading Accent 2" w:uiPriority="71"/>
+    <w:lsdException w:name="Colorful List Accent 2" w:uiPriority="72"/>
+    <w:lsdException w:name="Colorful Grid Accent 2" w:uiPriority="73"/>
+    <w:lsdException w:name="Light Shading Accent 3" w:uiPriority="60"/>
+    <w:lsdException w:name="Light List Accent 3" w:uiPriority="61"/>
+    <w:lsdException w:name="Light Grid Accent 3" w:uiPriority="62"/>
+    <w:lsdException w:name="Medium Shading 1 Accent 3" w:uiPriority="63"/>
+    <w:lsdException w:name="Medium Shading 2 Accent 3" w:uiPriority="64"/>
+    <w:lsdException w:name="Medium List 1 Accent 3" w:uiPriority="65"/>
+    <w:lsdException w:name="Medium List 2 Accent 3" w:uiPriority="66"/>
+    <w:lsdException w:name="Medium Grid 1 Accent 3" w:uiPriority="67"/>
+    <w:lsdException w:name="Medium Grid 2 Accent 3" w:uiPriority="68"/>
+    <w:lsdException w:name="Medium Grid 3 Accent 3" w:uiPriority="69"/>
+    <w:lsdException w:name="Dark List Accent 3" w:uiPriority="70"/>
+    <w:lsdException w:name="Colorful Shading Accent 3" w:uiPriority="71"/>
+    <w:lsdException w:name="Colorful List Accent 3" w:uiPriority="72"/>
+    <w:lsdException w:name="Colorful Grid Accent 3" w:uiPriority="73"/>
+    <w:lsdException w:name="Light Shading Accent 4" w:uiPriority="60"/>
+    <w:lsdException w:name="Light List Accent 4" w:uiPriority="61"/>
+    <w:lsdException w:name="Light Grid Accent 4" w:uiPriority="62"/>
+    <w:lsdException w:name="Medium Shading 1 Accent 4" w:uiPriority="63"/>
+    <w:lsdException w:name="Medium Shading 2 Accent 4" w:uiPriority="64"/>
+    <w:lsdException w:name="Medium List 1 Accent 4" w:uiPriority="65"/>
+    <w:lsdException w:name="Medium List 2 Accent 4" w:uiPriority="66"/>
+    <w:lsdException w:name="Medium Grid 1 Accent 4" w:uiPriority="67"/>
+    <w:lsdException w:name="Medium Grid 2 Accent 4" w:uiPriority="68"/>
+    <w:lsdException w:name="Medium Grid 3 Accent 4" w:uiPriority="69"/>
+    <w:lsdException w:name="Dark List Accent 4" w:uiPriority="70"/>
+    <w:lsdException w:name="Colorful Shading Accent 4" w:uiPriority="71"/>
+    <w:lsdException w:name="Colorful List Accent 4" w:uiPriority="72"/>
+    <w:lsdException w:name="Colorful Grid Accent 4" w:uiPriority="73"/>
+    <w:lsdException w:name="Light Shading Accent 5" w:uiPriority="60"/>
+    <w:lsdException w:name="Light List Accent 5" w:uiPriority="61"/>
+    <w:lsdException w:name="Light Grid Accent 5" w:uiPriority="62"/>
+    <w:lsdException w:name="Medium Shading 1 Accent 5" w:uiPriority="63"/>
+    <w:lsdException w:name="Medium Shading 2 Accent 5" w:uiPriority="64"/>
+    <w:lsdException w:name="Medium List 1 Accent 5" w:uiPriority="65"/>
+    <w:lsdException w:name="Medium List 2 Accent 5" w:uiPriority="66"/>
+    <w:lsdException w:name="Medium Grid 1 Accent 5" w:uiPriority="67"/>
+    <w:lsdException w:name="Medium Grid 2 Accent 5" w:uiPriority="68"/>
+    <w:lsdException w:name="Medium Grid 3 Accent 5" w:uiPriority="69"/>
+    <w:lsdException w:name="Dark List Accent 5" w:uiPriority="70"/>
+    <w:lsdException w:name="Colorful Shading Accent 5" w:uiPriority="71"/>
+    <w:lsdException w:name="Colorful List Accent 5" w:uiPriority="72"/>
+    <w:lsdException w:name="Colorful Grid Accent 5" w:uiPriority="73"/>
+    <w:lsdException w:name="Light Shading Accent 6" w:uiPriority="60"/>
+    <w:lsdException w:name="Light List Accent 6" w:uiPriority="61"/>
+    <w:lsdException w:name="Light Grid Accent 6" w:uiPriority="62"/>
+    <w:lsdException w:name="Medium Shading 1 Accent 6" w:uiPriority="63"/>
+    <w:lsdException w:name="Medium Shading 2 Accent 6" w:uiPriority="64"/>
+    <w:lsdException w:name="Medium List 1 Accent 6" w:uiPriority="65"/>
+    <w:lsdException w:name="Medium List 2 Accent 6" w:uiPriority="66"/>
+    <w:lsdException w:name="Medium Grid 1 Accent 6" w:uiPriority="67"/>
+    <w:lsdException w:name="Medium Grid 2 Accent 6" w:uiPriority="68"/>
+    <w:lsdException w:name="Medium Grid 3 Accent 6" w:uiPriority="69"/>
+    <w:lsdException w:name="Dark List Accent 6" w:uiPriority="70"/>
+    <w:lsdException w:name="Colorful Shading Accent 6" w:uiPriority="71"/>
+    <w:lsdException w:name="Colorful List Accent 6" w:uiPriority="72"/>
+    <w:lsdException w:name="Colorful Grid Accent 6" w:uiPriority="73"/>
+    <w:lsdException w:name="Subtle Emphasis" w:uiPriority="19" w:qFormat="1"/>
+    <w:lsdException w:name="Intense Emphasis" w:uiPriority="21" w:qFormat="1"/>
+    <w:lsdException w:name="Subtle Reference" w:uiPriority="31" w:qFormat="1"/>
+    <w:lsdException w:name="Intense Reference" w:uiPriority="32" w:qFormat="1"/>
+    <w:lsdException w:name="Book Title" w:uiPriority="33" w:qFormat="1"/>
+    <w:lsdException w:name="Bibliography" w:semiHidden="1" w:uiPriority="37" w:unhideWhenUsed="1"/>
+    <w:lsdException w:name="TOC Heading" w:semiHidden="1" w:uiPriority="39" w:unhideWhenUsed="1" w:qFormat="1"/>
+    <w:lsdException w:name="Plain Table 1" w:uiPriority="41"/>
+    <w:lsdException w:name="Plain Table 2" w:uiPriority="42"/>
+    <w:lsdException w:name="Plain Table 3" w:uiPriority="43"/>
+    <w:lsdException w:name="Plain Table 4" w:uiPriority="44"/>
+    <w:lsdException w:name="Plain Table 5" w:uiPriority="45"/>
+    <w:lsdException w:name="Grid Table Light" w:uiPriority="40"/>
+    <w:lsdException w:name="Grid Table 1 Light" w:uiPriority="46"/>
+    <w:lsdException w:name="Grid Table 2" w:uiPriority="47"/>
+    <w:lsdException w:name="Grid Table 3" w:uiPriority="48"/>
+    <w:lsdException w:name="Grid Table 4" w:uiPriority="49"/>
+    <w:lsdException w:name="Grid Table 5 Dark" w:uiPriority="50"/>
+    <w:lsdException w:name="Grid Table 6 Colorful" w:uiPriority="51"/>
+    <w:lsdException w:name="Grid Table 7 Colorful" w:uiPriority="52"/>
+    <w:lsdException w:name="Grid Table 1 Light Accent 1" w:uiPriority="46"/>
+    <w:lsdException w:name="Grid Table 2 Accent 1" w:uiPriority="47"/>
+    <w:lsdException w:name="Grid Table 3 Accent 1" w:uiPriority="48"/>
+    <w:lsdException w:name="Grid Table 4 Accent 1" w:uiPriority="49"/>
+    <w:lsdException w:name="Grid Table 5 Dark Accent 1" w:uiPriority="50"/>
+    <w:lsdException w:name="Grid Table 6 Colorful Accent 1" w:uiPriority="51"/>
+    <w:lsdException w:name="Grid Table 7 Colorful Accent 1" w:uiPriority="52"/>
+    <w:lsdException w:name="Grid Table 1 Light Accent 2" w:uiPriority="46"/>
+    <w:lsdException w:name="Grid Table 2 Accent 2" w:uiPriority="47"/>
+    <w:lsdException w:name="Grid Table 3 Accent 2" w:uiPriority="48"/>
+    <w:lsdException w:name="Grid Table 4 Accent 2" w:uiPriority="49"/>
+    <w:lsdException w:name="Grid Table 5 Dark Accent 2" w:uiPriority="50"/>
+    <w:lsdException w:name="Grid Table 6 Colorful Accent 2" w:uiPriority="51"/>
+    <w:lsdException w:name="Grid Table 7 Colorful Accent 2" w:uiPriority="52"/>
+    <w:lsdException w:name="Grid Table 1 Light Accent 3" w:uiPriority="46"/>
+    <w:lsdException w:name="Grid Table 2 Accent 3" w:uiPriority="47"/>
+    <w:lsdException w:name="Grid Table 3 Accent 3" w:uiPriority="48"/>
+    <w:lsdException w:name="Grid Table 4 Accent 3" w:uiPriority="49"/>
+    <w:lsdException w:name="Grid Table 5 Dark Accent 3" w:uiPriority="50"/>
+    <w:lsdException w:name="Grid Table 6 Colorful Accent 3" w:uiPriority="51"/>
+    <w:lsdException w:name="Grid Table 7 Colorful Accent 3" w:uiPriority="52"/>
+    <w:lsdException w:name="Grid Table 1 Light Accent 4" w:uiPriority="46"/>
+    <w:lsdException w:name="Grid Table 2 Accent 4" w:uiPriority="47"/>
+    <w:lsdException w:name="Grid Table 3 Accent 4" w:uiPriority="48"/>
+    <w:lsdException w:name="Grid Table 4 Accent 4" w:uiPriority="49"/>
+    <w:lsdException w:name="Grid Table 5 Dark Accent 4" w:uiPriority="50"/>
+    <w:lsdException w:name="Grid Table 6 Colorful Accent 4" w:uiPriority="51"/>
+    <w:lsdException w:name="Grid Table 7 Colorful Accent 4" w:uiPriority="52"/>
+    <w:lsdException w:name="Grid Table 1 Light Accent 5" w:uiPriority="46"/>
+    <w:lsdException w:name="Grid Table 2 Accent 5" w:uiPriority="47"/>
+    <w:lsdException w:name="Grid Table 3 Accent 5" w:uiPriority="48"/>
+    <w:lsdException w:name="Grid Table 4 Accent 5" w:uiPriority="49"/>
+    <w:lsdException w:name="Grid Table 5 Dark Accent 5" w:uiPriority="50"/>
+    <w:lsdException w:name="Grid Table 6 Colorful Accent 5" w:uiPriority="51"/>
+    <w:lsdException w:name="Grid Table 7 Colorful Accent 5" w:uiPriority="52"/>
+    <w:lsdException w:name="Grid Table 1 Light Accent 6" w:uiPriority="46"/>
+    <w:lsdException w:name="Grid Table 2 Accent 6" w:uiPriority="47"/>
+    <w:lsdException w:name="Grid Table 3 Accent 6" w:uiPriority="48"/>
+    <w:lsdException w:name="Grid Table 4 Accent 6" w:uiPriority="49"/>
+    <w:lsdException w:name="Grid Table 5 Dark Accent 6" w:uiPriority="50"/>
+    <w:lsdException w:name="Grid Table 6 Colorful Accent 6" w:uiPriority="51"/>
+    <w:lsdException w:name="Grid Table 7 Colorful Accent 6" w:uiPriority="52"/>
+    <w:lsdException w:name="List Table 1 Light" w:uiPriority="46"/>
+    <w:lsdException w:name="List Table 2" w:uiPriority="47"/>
+    <w:lsdException w:name="List Table 3" w:uiPriority="48"/>
+    <w:lsdException w:name="List Table 4" w:uiPriority="49"/>
+    <w:lsdException w:name="List Table 5 Dark" w:uiPriority="50"/>
+    <w:lsdException w:name="List Table 6 Colorful" w:uiPriority="51"/>
+    <w:lsdException w:name="List Table 7 Colorful" w:uiPriority="52"/>
+    <w:lsdException w:name="List Table 1 Light Accent 1" w:uiPriority="46"/>
+    <w:lsdException w:name="List Table 2 Accent 1" w:uiPriority="47"/>
+    <w:lsdException w:name="List Table 3 Accent 1" w:uiPriority="48"/>
+    <w:lsdException w:name="List Table 4 Accent 1" w:uiPriority="49"/>
+    <w:lsdException w:name="List Table 5 Dark Accent 1" w:uiPriority="50"/>
+    <w:lsdException w:name="List Table 6 Colorful Accent 1" w:uiPriority="51"/>
+    <w:lsdException w:name="List Table 7 Colorful Accent 1" w:uiPriority="52"/>
+    <w:lsdException w:name="List Table 1 Light Accent 2" w:uiPriority="46"/>
+    <w:lsdException w:name="List Table 2 Accent 2" w:uiPriority="47"/>
+    <w:lsdException w:name="List Table 3 Accent 2" w:uiPriority="48"/>
+    <w:lsdException w:name="List Table 4 Accent 2" w:uiPriority="49"/>
+    <w:lsdException w:name="List Table 5 Dark Accent 2" w:uiPriority="50"/>
+    <w:lsdException w:name="List Table 6 Colorful Accent 2" w:uiPriority="51"/>
+    <w:lsdException w:name="List Table 7 Colorful Accent 2" w:uiPriority="52"/>
+    <w:lsdException w:name="List Table 1 Light Accent 3" w:uiPriority="46"/>
+    <w:lsdException w:name="List Table 2 Accent 3" w:uiPriority="47"/>
+    <w:lsdException w:name="List Table 3 Accent 3" w:uiPriority="48"/>
+    <w:lsdException w:name="List Table 4 Accent 3" w:uiPriority="49"/>
+    <w:lsdException w:name="List Table 5 Dark Accent 3" w:uiPriority="50"/>
+    <w:lsdException w:name="List Table 6 Colorful Accent 3" w:uiPriority="51"/>
+    <w:lsdException w:name="List Table 7 Colorful Accent 3" w:uiPriority="52"/>
+    <w:lsdException w:name="List Table 1 Light Accent 4" w:uiPriority="46"/>
+    <w:lsdException w:name="List Table 2 Accent 4" w:uiPriority="47"/>
+    <w:lsdException w:name="List Table 3 Accent 4" w:uiPriority="48"/>
+    <w:lsdException w:name="List Table 4 Accent 4" w:uiPriority="49"/>
+    <w:lsdException w:name="List Table 5 Dark Accent 4" w:uiPriority="50"/>
+    <w:lsdException w:name="List Table 6 Colorful Accent 4" w:uiPriority="51"/>
+    <w:lsdException w:name="List Table 7 Colorful Accent 4" w:uiPriority="52"/>
+    <w:lsdException w:name="List Table 1 Light Accent 5" w:uiPriority="46"/>
+    <w:lsdException w:name="List Table 2 Accent 5" w:uiPriority="47"/>
+    <w:lsdException w:name="List Table 3 Accent 5" w:uiPriority="48"/>
+    <w:lsdException w:name="List Table 4 Accent 5" w:uiPriority="49"/>
+    <w:lsdException w:name="List Table 5 Dark Accent 5" w:uiPriority="50"/>
+    <w:lsdException w:name="List Table 6 Colorful Accent 5" w:uiPriority="51"/>
+    <w:lsdException w:name="List Table 7 Colorful Accent 5" w:uiPriority="52"/>
+    <w:lsdException w:name="List Table 1 Light Accent 6" w:uiPriority="46"/>
+    <w:lsdException w:name="List Table 2 Accent 6" w:uiPriority="47"/>
+    <w:lsdException w:name="List Table 3 Accent 6" w:uiPriority="48"/>
+    <w:lsdException w:name="List Table 4 Accent 6" w:uiPriority="49"/>
+    <w:lsdException w:name="List Table 5 Dark Accent 6" w:uiPriority="50"/>
+    <w:lsdException w:name="List Table 6 Colorful Accent 6" w:uiPriority="51"/>
+    <w:lsdException w:name="List Table 7 Colorful Accent 6" w:uiPriority="52"/>
   </w:latentStyles>
   <w:style w:type="paragraph" w:default="1" w:styleId="Normal">
     <w:name w:val="Normal"/>
@@ -12043,7 +12929,6 @@
     <w:uiPriority w:val="99"/>
     <w:semiHidden/>
     <w:unhideWhenUsed/>
-    <w:qFormat/>
     <w:tblPr>
       <w:tblInd w:w="0" w:type="dxa"/>
       <w:tblCellMar>
@@ -12390,196 +13275,6 @@
 </w:styles>
 </file>
 
-<file path=word/stylesWithEffects.xml><?xml version="1.0" encoding="utf-8"?>
-<w:styles xmlns:wpc="http://schemas.microsoft.com/office/word/2010/wordprocessingCanvas" xmlns:mc="http://schemas.openxmlformats.org/markup-compatibility/2006" xmlns:o="urn:schemas-microsoft-com:office:office" xmlns:r="http://schemas.openxmlformats.org/officeDocument/2006/relationships" xmlns:m="http://schemas.openxmlformats.org/officeDocument/2006/math" xmlns:v="urn:schemas-microsoft-com:vml" xmlns:wp14="http://schemas.microsoft.com/office/word/2010/wordprocessingDrawing" xmlns:wp="http://schemas.openxmlformats.org/drawingml/2006/wordprocessingDrawing" xmlns:w10="urn:schemas-microsoft-com:office:word" xmlns:w="http://schemas.openxmlformats.org/wordprocessingml/2006/main" xmlns:w14="http://schemas.microsoft.com/office/word/2010/wordml" xmlns:wpg="http://schemas.microsoft.com/office/word/2010/wordprocessingGroup" xmlns:wpi="http://schemas.microsoft.com/office/word/2010/wordprocessingInk" xmlns:wne="http://schemas.microsoft.com/office/word/2006/wordml" xmlns:wps="http://schemas.microsoft.com/office/word/2010/wordprocessingShape" mc:Ignorable="w14 wp14">
-  <w:docDefaults>
-    <w:rPrDefault>
-      <w:rPr>
-        <w:rFonts w:asciiTheme="minorHAnsi" w:eastAsiaTheme="minorEastAsia" w:hAnsiTheme="minorHAnsi" w:cstheme="minorBidi"/>
-        <w:sz w:val="22"/>
-        <w:szCs w:val="22"/>
-        <w:lang w:val="en-US" w:eastAsia="en-US" w:bidi="ar-SA"/>
-      </w:rPr>
-    </w:rPrDefault>
-    <w:pPrDefault>
-      <w:pPr>
-        <w:spacing w:after="200" w:line="276" w:lineRule="auto"/>
-      </w:pPr>
-    </w:pPrDefault>
-  </w:docDefaults>
-  <w:latentStyles w:defLockedState="0" w:defUIPriority="99" w:defSemiHidden="1" w:defUnhideWhenUsed="1" w:defQFormat="0" w:count="267">
-    <w:lsdException w:name="Normal" w:semiHidden="0" w:uiPriority="0" w:unhideWhenUsed="0" w:qFormat="1"/>
-    <w:lsdException w:name="heading 1" w:semiHidden="0" w:uiPriority="9" w:unhideWhenUsed="0" w:qFormat="1"/>
-    <w:lsdException w:name="heading 2" w:uiPriority="9" w:qFormat="1"/>
-    <w:lsdException w:name="heading 3" w:uiPriority="9" w:qFormat="1"/>
-    <w:lsdException w:name="heading 4" w:uiPriority="9" w:qFormat="1"/>
-    <w:lsdException w:name="heading 5" w:uiPriority="9" w:qFormat="1"/>
-    <w:lsdException w:name="heading 6" w:uiPriority="9" w:qFormat="1"/>
-    <w:lsdException w:name="heading 7" w:uiPriority="9" w:qFormat="1"/>
-    <w:lsdException w:name="heading 8" w:uiPriority="9" w:qFormat="1"/>
-    <w:lsdException w:name="heading 9" w:uiPriority="9" w:qFormat="1"/>
-    <w:lsdException w:name="toc 1" w:uiPriority="39"/>
-    <w:lsdException w:name="toc 2" w:uiPriority="39"/>
-    <w:lsdException w:name="toc 3" w:uiPriority="39"/>
-    <w:lsdException w:name="toc 4" w:uiPriority="39"/>
-    <w:lsdException w:name="toc 5" w:uiPriority="39"/>
-    <w:lsdException w:name="toc 6" w:uiPriority="39"/>
-    <w:lsdException w:name="toc 7" w:uiPriority="39"/>
-    <w:lsdException w:name="toc 8" w:uiPriority="39"/>
-    <w:lsdException w:name="toc 9" w:uiPriority="39"/>
-    <w:lsdException w:name="caption" w:uiPriority="35" w:qFormat="1"/>
-    <w:lsdException w:name="Title" w:semiHidden="0" w:uiPriority="10" w:unhideWhenUsed="0" w:qFormat="1"/>
-    <w:lsdException w:name="Default Paragraph Font" w:uiPriority="1"/>
-    <w:lsdException w:name="Subtitle" w:semiHidden="0" w:uiPriority="11" w:unhideWhenUsed="0" w:qFormat="1"/>
-    <w:lsdException w:name="Strong" w:semiHidden="0" w:uiPriority="22" w:unhideWhenUsed="0" w:qFormat="1"/>
-    <w:lsdException w:name="Emphasis" w:semiHidden="0" w:uiPriority="20" w:unhideWhenUsed="0" w:qFormat="1"/>
-    <w:lsdException w:name="Table Grid" w:semiHidden="0" w:uiPriority="59" w:unhideWhenUsed="0"/>
-    <w:lsdException w:name="Placeholder Text" w:unhideWhenUsed="0"/>
-    <w:lsdException w:name="No Spacing" w:semiHidden="0" w:uiPriority="1" w:unhideWhenUsed="0" w:qFormat="1"/>
-    <w:lsdException w:name="Light Shading" w:semiHidden="0" w:uiPriority="60" w:unhideWhenUsed="0"/>
-    <w:lsdException w:name="Light List" w:semiHidden="0" w:uiPriority="61" w:unhideWhenUsed="0"/>
-    <w:lsdException w:name="Light Grid" w:semiHidden="0" w:uiPriority="62" w:unhideWhenUsed="0"/>
-    <w:lsdException w:name="Medium Shading 1" w:semiHidden="0" w:uiPriority="63" w:unhideWhenUsed="0"/>
-    <w:lsdException w:name="Medium Shading 2" w:semiHidden="0" w:uiPriority="64" w:unhideWhenUsed="0"/>
-    <w:lsdException w:name="Medium List 1" w:semiHidden="0" w:uiPriority="65" w:unhideWhenUsed="0"/>
-    <w:lsdException w:name="Medium List 2" w:semiHidden="0" w:uiPriority="66" w:unhideWhenUsed="0"/>
-    <w:lsdException w:name="Medium Grid 1" w:semiHidden="0" w:uiPriority="67" w:unhideWhenUsed="0"/>
-    <w:lsdException w:name="Medium Grid 2" w:semiHidden="0" w:uiPriority="68" w:unhideWhenUsed="0"/>
-    <w:lsdException w:name="Medium Grid 3" w:semiHidden="0" w:uiPriority="69" w:unhideWhenUsed="0"/>
-    <w:lsdException w:name="Dark List" w:semiHidden="0" w:uiPriority="70" w:unhideWhenUsed="0"/>
-    <w:lsdException w:name="Colorful Shading" w:semiHidden="0" w:uiPriority="71" w:unhideWhenUsed="0"/>
-    <w:lsdException w:name="Colorful List" w:semiHidden="0" w:uiPriority="72" w:unhideWhenUsed="0"/>
-    <w:lsdException w:name="Colorful Grid" w:semiHidden="0" w:uiPriority="73" w:unhideWhenUsed="0"/>
-    <w:lsdException w:name="Light Shading Accent 1" w:semiHidden="0" w:uiPriority="60" w:unhideWhenUsed="0"/>
-    <w:lsdException w:name="Light List Accent 1" w:semiHidden="0" w:uiPriority="61" w:unhideWhenUsed="0"/>
-    <w:lsdException w:name="Light Grid Accent 1" w:semiHidden="0" w:uiPriority="62" w:unhideWhenUsed="0"/>
-    <w:lsdException w:name="Medium Shading 1 Accent 1" w:semiHidden="0" w:uiPriority="63" w:unhideWhenUsed="0"/>
-    <w:lsdException w:name="Medium Shading 2 Accent 1" w:semiHidden="0" w:uiPriority="64" w:unhideWhenUsed="0"/>
-    <w:lsdException w:name="Medium List 1 Accent 1" w:semiHidden="0" w:uiPriority="65" w:unhideWhenUsed="0"/>
-    <w:lsdException w:name="Revision" w:unhideWhenUsed="0"/>
-    <w:lsdException w:name="List Paragraph" w:semiHidden="0" w:uiPriority="34" w:unhideWhenUsed="0" w:qFormat="1"/>
-    <w:lsdException w:name="Quote" w:semiHidden="0" w:uiPriority="29" w:unhideWhenUsed="0" w:qFormat="1"/>
-    <w:lsdException w:name="Intense Quote" w:semiHidden="0" w:uiPriority="30" w:unhideWhenUsed="0" w:qFormat="1"/>
-    <w:lsdException w:name="Medium List 2 Accent 1" w:semiHidden="0" w:uiPriority="66" w:unhideWhenUsed="0"/>
-    <w:lsdException w:name="Medium Grid 1 Accent 1" w:semiHidden="0" w:uiPriority="67" w:unhideWhenUsed="0"/>
-    <w:lsdException w:name="Medium Grid 2 Accent 1" w:semiHidden="0" w:uiPriority="68" w:unhideWhenUsed="0"/>
-    <w:lsdException w:name="Medium Grid 3 Accent 1" w:semiHidden="0" w:uiPriority="69" w:unhideWhenUsed="0"/>
-    <w:lsdException w:name="Dark List Accent 1" w:semiHidden="0" w:uiPriority="70" w:unhideWhenUsed="0"/>
-    <w:lsdException w:name="Colorful Shading Accent 1" w:semiHidden="0" w:uiPriority="71" w:unhideWhenUsed="0"/>
-    <w:lsdException w:name="Colorful List Accent 1" w:semiHidden="0" w:uiPriority="72" w:unhideWhenUsed="0"/>
-    <w:lsdException w:name="Colorful Grid Accent 1" w:semiHidden="0" w:uiPriority="73" w:unhideWhenUsed="0"/>
-    <w:lsdException w:name="Light Shading Accent 2" w:semiHidden="0" w:uiPriority="60" w:unhideWhenUsed="0"/>
-    <w:lsdException w:name="Light List Accent 2" w:semiHidden="0" w:uiPriority="61" w:unhideWhenUsed="0"/>
-    <w:lsdException w:name="Light Grid Accent 2" w:semiHidden="0" w:uiPriority="62" w:unhideWhenUsed="0"/>
-    <w:lsdException w:name="Medium Shading 1 Accent 2" w:semiHidden="0" w:uiPriority="63" w:unhideWhenUsed="0"/>
-    <w:lsdException w:name="Medium Shading 2 Accent 2" w:semiHidden="0" w:uiPriority="64" w:unhideWhenUsed="0"/>
-    <w:lsdException w:name="Medium List 1 Accent 2" w:semiHidden="0" w:uiPriority="65" w:unhideWhenUsed="0"/>
-    <w:lsdException w:name="Medium List 2 Accent 2" w:semiHidden="0" w:uiPriority="66" w:unhideWhenUsed="0"/>
-    <w:lsdException w:name="Medium Grid 1 Accent 2" w:semiHidden="0" w:uiPriority="67" w:unhideWhenUsed="0"/>
-    <w:lsdException w:name="Medium Grid 2 Accent 2" w:semiHidden="0" w:uiPriority="68" w:unhideWhenUsed="0"/>
-    <w:lsdException w:name="Medium Grid 3 Accent 2" w:semiHidden="0" w:uiPriority="69" w:unhideWhenUsed="0"/>
-    <w:lsdException w:name="Dark List Accent 2" w:semiHidden="0" w:uiPriority="70" w:unhideWhenUsed="0"/>
-    <w:lsdException w:name="Colorful Shading Accent 2" w:semiHidden="0" w:uiPriority="71" w:unhideWhenUsed="0"/>
-    <w:lsdException w:name="Colorful List Accent 2" w:semiHidden="0" w:uiPriority="72" w:unhideWhenUsed="0"/>
-    <w:lsdException w:name="Colorful Grid Accent 2" w:semiHidden="0" w:uiPriority="73" w:unhideWhenUsed="0"/>
-    <w:lsdException w:name="Light Shading Accent 3" w:semiHidden="0" w:uiPriority="60" w:unhideWhenUsed="0"/>
-    <w:lsdException w:name="Light List Accent 3" w:semiHidden="0" w:uiPriority="61" w:unhideWhenUsed="0"/>
-    <w:lsdException w:name="Light Grid Accent 3" w:semiHidden="0" w:uiPriority="62" w:unhideWhenUsed="0"/>
-    <w:lsdException w:name="Medium Shading 1 Accent 3" w:semiHidden="0" w:uiPriority="63" w:unhideWhenUsed="0"/>
-    <w:lsdException w:name="Medium Shading 2 Accent 3" w:semiHidden="0" w:uiPriority="64" w:unhideWhenUsed="0"/>
-    <w:lsdException w:name="Medium List 1 Accent 3" w:semiHidden="0" w:uiPriority="65" w:unhideWhenUsed="0"/>
-    <w:lsdException w:name="Medium List 2 Accent 3" w:semiHidden="0" w:uiPriority="66" w:unhideWhenUsed="0"/>
-    <w:lsdException w:name="Medium Grid 1 Accent 3" w:semiHidden="0" w:uiPriority="67" w:unhideWhenUsed="0"/>
-    <w:lsdException w:name="Medium Grid 2 Accent 3" w:semiHidden="0" w:uiPriority="68" w:unhideWhenUsed="0"/>
-    <w:lsdException w:name="Medium Grid 3 Accent 3" w:semiHidden="0" w:uiPriority="69" w:unhideWhenUsed="0"/>
-    <w:lsdException w:name="Dark List Accent 3" w:semiHidden="0" w:uiPriority="70" w:unhideWhenUsed="0"/>
-    <w:lsdException w:name="Colorful Shading Accent 3" w:semiHidden="0" w:uiPriority="71" w:unhideWhenUsed="0"/>
-    <w:lsdException w:name="Colorful List Accent 3" w:semiHidden="0" w:uiPriority="72" w:unhideWhenUsed="0"/>
-    <w:lsdException w:name="Colorful Grid Accent 3" w:semiHidden="0" w:uiPriority="73" w:unhideWhenUsed="0"/>
-    <w:lsdException w:name="Light Shading Accent 4" w:semiHidden="0" w:uiPriority="60" w:unhideWhenUsed="0"/>
-    <w:lsdException w:name="Light List Accent 4" w:semiHidden="0" w:uiPriority="61" w:unhideWhenUsed="0"/>
-    <w:lsdException w:name="Light Grid Accent 4" w:semiHidden="0" w:uiPriority="62" w:unhideWhenUsed="0"/>
-    <w:lsdException w:name="Medium Shading 1 Accent 4" w:semiHidden="0" w:uiPriority="63" w:unhideWhenUsed="0"/>
-    <w:lsdException w:name="Medium Shading 2 Accent 4" w:semiHidden="0" w:uiPriority="64" w:unhideWhenUsed="0"/>
-    <w:lsdException w:name="Medium List 1 Accent 4" w:semiHidden="0" w:uiPriority="65" w:unhideWhenUsed="0"/>
-    <w:lsdException w:name="Medium List 2 Accent 4" w:semiHidden="0" w:uiPriority="66" w:unhideWhenUsed="0"/>
-    <w:lsdException w:name="Medium Grid 1 Accent 4" w:semiHidden="0" w:uiPriority="67" w:unhideWhenUsed="0"/>
-    <w:lsdException w:name="Medium Grid 2 Accent 4" w:semiHidden="0" w:uiPriority="68" w:unhideWhenUsed="0"/>
-    <w:lsdException w:name="Medium Grid 3 Accent 4" w:semiHidden="0" w:uiPriority="69" w:unhideWhenUsed="0"/>
-    <w:lsdException w:name="Dark List Accent 4" w:semiHidden="0" w:uiPriority="70" w:unhideWhenUsed="0"/>
-    <w:lsdException w:name="Colorful Shading Accent 4" w:semiHidden="0" w:uiPriority="71" w:unhideWhenUsed="0"/>
-    <w:lsdException w:name="Colorful List Accent 4" w:semiHidden="0" w:uiPriority="72" w:unhideWhenUsed="0"/>
-    <w:lsdException w:name="Colorful Grid Accent 4" w:semiHidden="0" w:uiPriority="73" w:unhideWhenUsed="0"/>
-    <w:lsdException w:name="Light Shading Accent 5" w:semiHidden="0" w:uiPriority="60" w:unhideWhenUsed="0"/>
-    <w:lsdException w:name="Light List Accent 5" w:semiHidden="0" w:uiPriority="61" w:unhideWhenUsed="0"/>
-    <w:lsdException w:name="Light Grid Accent 5" w:semiHidden="0" w:uiPriority="62" w:unhideWhenUsed="0"/>
-    <w:lsdException w:name="Medium Shading 1 Accent 5" w:semiHidden="0" w:uiPriority="63" w:unhideWhenUsed="0"/>
-    <w:lsdException w:name="Medium Shading 2 Accent 5" w:semiHidden="0" w:uiPriority="64" w:unhideWhenUsed="0"/>
-    <w:lsdException w:name="Medium List 1 Accent 5" w:semiHidden="0" w:uiPriority="65" w:unhideWhenUsed="0"/>
-    <w:lsdException w:name="Medium List 2 Accent 5" w:semiHidden="0" w:uiPriority="66" w:unhideWhenUsed="0"/>
-    <w:lsdException w:name="Medium Grid 1 Accent 5" w:semiHidden="0" w:uiPriority="67" w:unhideWhenUsed="0"/>
-    <w:lsdException w:name="Medium Grid 2 Accent 5" w:semiHidden="0" w:uiPriority="68" w:unhideWhenUsed="0"/>
-    <w:lsdException w:name="Medium Grid 3 Accent 5" w:semiHidden="0" w:uiPriority="69" w:unhideWhenUsed="0"/>
-    <w:lsdException w:name="Dark List Accent 5" w:semiHidden="0" w:uiPriority="70" w:unhideWhenUsed="0"/>
-    <w:lsdException w:name="Colorful Shading Accent 5" w:semiHidden="0" w:uiPriority="71" w:unhideWhenUsed="0"/>
-    <w:lsdException w:name="Colorful List Accent 5" w:semiHidden="0" w:uiPriority="72" w:unhideWhenUsed="0"/>
-    <w:lsdException w:name="Colorful Grid Accent 5" w:semiHidden="0" w:uiPriority="73" w:unhideWhenUsed="0"/>
-    <w:lsdException w:name="Light Shading Accent 6" w:semiHidden="0" w:uiPriority="60" w:unhideWhenUsed="0"/>
-    <w:lsdException w:name="Light List Accent 6" w:semiHidden="0" w:uiPriority="61" w:unhideWhenUsed="0"/>
-    <w:lsdException w:name="Light Grid Accent 6" w:semiHidden="0" w:uiPriority="62" w:unhideWhenUsed="0"/>
-    <w:lsdException w:name="Medium Shading 1 Accent 6" w:semiHidden="0" w:uiPriority="63" w:unhideWhenUsed="0"/>
-    <w:lsdException w:name="Medium Shading 2 Accent 6" w:semiHidden="0" w:uiPriority="64" w:unhideWhenUsed="0"/>
-    <w:lsdException w:name="Medium List 1 Accent 6" w:semiHidden="0" w:uiPriority="65" w:unhideWhenUsed="0"/>
-    <w:lsdException w:name="Medium List 2 Accent 6" w:semiHidden="0" w:uiPriority="66" w:unhideWhenUsed="0"/>
-    <w:lsdException w:name="Medium Grid 1 Accent 6" w:semiHidden="0" w:uiPriority="67" w:unhideWhenUsed="0"/>
-    <w:lsdException w:name="Medium Grid 2 Accent 6" w:semiHidden="0" w:uiPriority="68" w:unhideWhenUsed="0"/>
-    <w:lsdException w:name="Medium Grid 3 Accent 6" w:semiHidden="0" w:uiPriority="69" w:unhideWhenUsed="0"/>
-    <w:lsdException w:name="Dark List Accent 6" w:semiHidden="0" w:uiPriority="70" w:unhideWhenUsed="0"/>
-    <w:lsdException w:name="Colorful Shading Accent 6" w:semiHidden="0" w:uiPriority="71" w:unhideWhenUsed="0"/>
-    <w:lsdException w:name="Colorful List Accent 6" w:semiHidden="0" w:uiPriority="72" w:unhideWhenUsed="0"/>
-    <w:lsdException w:name="Colorful Grid Accent 6" w:semiHidden="0" w:uiPriority="73" w:unhideWhenUsed="0"/>
-    <w:lsdException w:name="Subtle Emphasis" w:semiHidden="0" w:uiPriority="19" w:unhideWhenUsed="0" w:qFormat="1"/>
-    <w:lsdException w:name="Intense Emphasis" w:semiHidden="0" w:uiPriority="21" w:unhideWhenUsed="0" w:qFormat="1"/>
-    <w:lsdException w:name="Subtle Reference" w:semiHidden="0" w:uiPriority="31" w:unhideWhenUsed="0" w:qFormat="1"/>
-    <w:lsdException w:name="Intense Reference" w:semiHidden="0" w:uiPriority="32" w:unhideWhenUsed="0" w:qFormat="1"/>
-    <w:lsdException w:name="Book Title" w:semiHidden="0" w:uiPriority="33" w:unhideWhenUsed="0" w:qFormat="1"/>
-    <w:lsdException w:name="Bibliography" w:uiPriority="37"/>
-    <w:lsdException w:name="TOC Heading" w:uiPriority="39" w:qFormat="1"/>
-  </w:latentStyles>
-  <w:style w:type="paragraph" w:default="1" w:styleId="Normal">
-    <w:name w:val="Normal"/>
-    <w:qFormat/>
-  </w:style>
-  <w:style w:type="character" w:default="1" w:styleId="DefaultParagraphFont">
-    <w:name w:val="Default Paragraph Font"/>
-    <w:uiPriority w:val="1"/>
-    <w:semiHidden/>
-    <w:unhideWhenUsed/>
-  </w:style>
-  <w:style w:type="table" w:default="1" w:styleId="TableNormal">
-    <w:name w:val="Normal Table"/>
-    <w:uiPriority w:val="99"/>
-    <w:semiHidden/>
-    <w:unhideWhenUsed/>
-    <w:tblPr>
-      <w:tblInd w:w="0" w:type="dxa"/>
-      <w:tblCellMar>
-        <w:top w:w="0" w:type="dxa"/>
-        <w:left w:w="108" w:type="dxa"/>
-        <w:bottom w:w="0" w:type="dxa"/>
-        <w:right w:w="108" w:type="dxa"/>
-      </w:tblCellMar>
-    </w:tblPr>
-  </w:style>
-  <w:style w:type="numbering" w:default="1" w:styleId="NoList">
-    <w:name w:val="No List"/>
-    <w:uiPriority w:val="99"/>
-    <w:semiHidden/>
-    <w:unhideWhenUsed/>
-  </w:style>
-</w:styles>
-</file>
-
 <file path=word/theme/theme1.xml><?xml version="1.0" encoding="utf-8"?>
 <a:theme xmlns:a="http://schemas.openxmlformats.org/drawingml/2006/main" name="Default Theme">
   <a:themeElements>
@@ -12824,7 +13519,7 @@
 </file>
 
 <file path=customXml/itemProps2.xml><?xml version="1.0" encoding="utf-8"?>
-<ds:datastoreItem xmlns:ds="http://schemas.openxmlformats.org/officeDocument/2006/customXml" ds:itemID="{BB6D32E9-0CA1-421E-8032-C39757538EDD}">
+<ds:datastoreItem xmlns:ds="http://schemas.openxmlformats.org/officeDocument/2006/customXml" ds:itemID="{92CA3806-2EFB-4A63-9EA6-D8E220966EBC}">
   <ds:schemaRefs>
     <ds:schemaRef ds:uri="http://schemas.openxmlformats.org/officeDocument/2006/bibliography"/>
   </ds:schemaRefs>

</xml_diff>